<commit_message>
menambahkan kolom ubah foto
</commit_message>
<xml_diff>
--- a/documents/word/SKPL.docx
+++ b/documents/word/SKPL.docx
@@ -150,8 +150,6 @@
         </w:rPr>
         <w:t>KELOMPOK ***</w:t>
       </w:r>
-      <w:bookmarkStart w:id="0" w:name="_GoBack"/>
-      <w:bookmarkEnd w:id="0"/>
     </w:p>
     <w:p>
       <w:pPr>
@@ -766,7 +764,7 @@
                 <w:i/>
                 <w:sz w:val="20"/>
               </w:rPr>
-              <w:t>21</w:t>
+              <w:t>12 Mei</w:t>
             </w:r>
             <w:r>
               <w:rPr>
@@ -774,7 +772,15 @@
                 <w:i/>
                 <w:sz w:val="20"/>
               </w:rPr>
-              <w:t xml:space="preserve"> Nopember 2016</w:t>
+              <w:t xml:space="preserve"> 201</w:t>
+            </w:r>
+            <w:r>
+              <w:rPr>
+                <w:b w:val="0"/>
+                <w:i/>
+                <w:sz w:val="20"/>
+              </w:rPr>
+              <w:t>7</w:t>
             </w:r>
           </w:p>
         </w:tc>
@@ -6388,21 +6394,22 @@
         </w:rPr>
         <w:br w:type="page"/>
       </w:r>
-      <w:bookmarkStart w:id="1" w:name="_Toc505219814"/>
-      <w:bookmarkStart w:id="2" w:name="_Toc525536490"/>
-      <w:bookmarkStart w:id="3" w:name="_Toc525536491"/>
-      <w:bookmarkStart w:id="4" w:name="_Toc529370577"/>
-      <w:bookmarkStart w:id="5" w:name="_Toc529371219"/>
-      <w:bookmarkStart w:id="6" w:name="_Toc529371370"/>
-      <w:bookmarkStart w:id="7" w:name="_Toc530136520"/>
-      <w:bookmarkStart w:id="8" w:name="_Toc530143610"/>
-      <w:bookmarkStart w:id="9" w:name="_Toc530143611"/>
+      <w:bookmarkStart w:id="0" w:name="_Toc505219814"/>
+      <w:bookmarkStart w:id="1" w:name="_Toc525536490"/>
+      <w:bookmarkStart w:id="2" w:name="_Toc525536491"/>
+      <w:bookmarkStart w:id="3" w:name="_Toc529370577"/>
+      <w:bookmarkStart w:id="4" w:name="_Toc529371219"/>
+      <w:bookmarkStart w:id="5" w:name="_Toc529371370"/>
+      <w:bookmarkStart w:id="6" w:name="_Toc530136520"/>
+      <w:bookmarkStart w:id="7" w:name="_Toc530143610"/>
+      <w:bookmarkStart w:id="8" w:name="_Toc530143611"/>
     </w:p>
     <w:p>
       <w:pPr>
         <w:pStyle w:val="Heading1"/>
       </w:pPr>
-      <w:bookmarkStart w:id="10" w:name="_Toc326741004"/>
+      <w:bookmarkStart w:id="9" w:name="_Toc326741004"/>
+      <w:bookmarkEnd w:id="0"/>
       <w:bookmarkEnd w:id="1"/>
       <w:bookmarkEnd w:id="2"/>
       <w:bookmarkEnd w:id="3"/>
@@ -6411,28 +6418,27 @@
       <w:bookmarkEnd w:id="6"/>
       <w:bookmarkEnd w:id="7"/>
       <w:bookmarkEnd w:id="8"/>
-      <w:bookmarkEnd w:id="9"/>
       <w:r>
         <w:lastRenderedPageBreak/>
         <w:t>Pendahuluan</w:t>
       </w:r>
-      <w:bookmarkEnd w:id="10"/>
+      <w:bookmarkEnd w:id="9"/>
     </w:p>
     <w:p>
       <w:pPr>
         <w:pStyle w:val="Heading2"/>
       </w:pPr>
-      <w:bookmarkStart w:id="11" w:name="_Toc505219815"/>
-      <w:bookmarkStart w:id="12" w:name="_Toc525536492"/>
-      <w:bookmarkStart w:id="13" w:name="_Toc530143612"/>
-      <w:bookmarkStart w:id="14" w:name="_Toc326741005"/>
+      <w:bookmarkStart w:id="10" w:name="_Toc505219815"/>
+      <w:bookmarkStart w:id="11" w:name="_Toc525536492"/>
+      <w:bookmarkStart w:id="12" w:name="_Toc530143612"/>
+      <w:bookmarkStart w:id="13" w:name="_Toc326741005"/>
       <w:r>
         <w:t>Tujuan Penulisan Dokumen</w:t>
       </w:r>
+      <w:bookmarkEnd w:id="10"/>
       <w:bookmarkEnd w:id="11"/>
       <w:bookmarkEnd w:id="12"/>
       <w:bookmarkEnd w:id="13"/>
-      <w:bookmarkEnd w:id="14"/>
     </w:p>
     <w:p>
       <w:pPr>
@@ -6444,13 +6450,35 @@
           <w:lang w:val="id-ID"/>
         </w:rPr>
       </w:pPr>
-      <w:bookmarkStart w:id="15" w:name="_Toc505219816"/>
+      <w:bookmarkStart w:id="14" w:name="_Toc505219816"/>
       <w:r>
         <w:rPr>
           <w:i w:val="0"/>
           <w:lang w:val="id-ID"/>
         </w:rPr>
-        <w:t>Dokumen ini berisi Spesifikasi Kebutuhan Perangkat Lunak (SKPL) atau Sistem Requirement Spesification (SRS) untuk Sistem Informasi RW untuk RW 5 Blok U Kelurahan Keputih, Kecamatan Sukolilo, Surabaya. Dokumen ini berisi tentang  latar belakang RW05 beserta penyeesaian masalah yang ada pada RW 5.</w:t>
+        <w:t>Dokumen ini berisi Spesifikasi Kebutuhan Perangkat Lunak (SKPL) atau Sistem Requirement Spesification (SRS) untuk</w:t>
+      </w:r>
+      <w:r>
+        <w:rPr>
+          <w:lang w:val="en-US"/>
+        </w:rPr>
+        <w:t xml:space="preserve"> </w:t>
+      </w:r>
+      <w:bookmarkStart w:id="15" w:name="_GoBack"/>
+      <w:r>
+        <w:rPr>
+          <w:i w:val="0"/>
+          <w:lang w:val="en-US"/>
+        </w:rPr>
+        <w:t>kelompok jodoh</w:t>
+      </w:r>
+      <w:bookmarkEnd w:id="15"/>
+      <w:r>
+        <w:rPr>
+          <w:i w:val="0"/>
+          <w:lang w:val="id-ID"/>
+        </w:rPr>
+        <w:t>. Dokumen ini berisi tentang  latar belakang RW05 beserta penyeesaian masalah yang ada pada RW 5.</w:t>
       </w:r>
     </w:p>
     <w:p>
@@ -6506,7 +6534,7 @@
       <w:r>
         <w:t>Lingkup Masalah</w:t>
       </w:r>
-      <w:bookmarkEnd w:id="15"/>
+      <w:bookmarkEnd w:id="14"/>
       <w:bookmarkEnd w:id="16"/>
       <w:bookmarkEnd w:id="17"/>
       <w:bookmarkEnd w:id="18"/>
@@ -11084,7 +11112,7 @@
           </mc:Choice>
           <mc:Fallback>
             <w:pict>
-              <v:shapetype w14:anchorId="764241CE" id="_x0000_t34" coordsize="21600,21600" o:spt="34" o:oned="t" adj="10800" path="m,l@0,0@0,21600,21600,21600e" filled="f">
+              <v:shapetype w14:anchorId="4554718A" id="_x0000_t34" coordsize="21600,21600" o:spt="34" o:oned="t" adj="10800" path="m,l@0,0@0,21600,21600,21600e" filled="f">
                 <v:stroke joinstyle="miter"/>
                 <v:formulas>
                   <v:f eqn="val #0"/>
@@ -13740,7 +13768,7 @@
                 </mc:Choice>
                 <mc:Fallback>
                   <w:pict>
-                    <v:shape w14:anchorId="2FE18963" id="Elbow Connector 26" o:spid="_x0000_s1026" type="#_x0000_t34" style="position:absolute;margin-left:194.25pt;margin-top:372pt;width:170.25pt;height:28.5pt;z-index:251678720;visibility:visible;mso-wrap-style:square;mso-width-percent:0;mso-height-percent:0;mso-wrap-distance-left:9pt;mso-wrap-distance-top:0;mso-wrap-distance-right:9pt;mso-wrap-distance-bottom:0;mso-position-horizontal:absolute;mso-position-horizontal-relative:text;mso-position-vertical:absolute;mso-position-vertical-relative:text;mso-width-percent:0;mso-height-percent:0;mso-width-relative:margin;mso-height-relative:margin" o:gfxdata="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" adj="21552" strokecolor="black [3040]" strokeweight="1.5pt">
+                    <v:shape w14:anchorId="39E4F1CC" id="Elbow Connector 26" o:spid="_x0000_s1026" type="#_x0000_t34" style="position:absolute;margin-left:194.25pt;margin-top:372pt;width:170.25pt;height:28.5pt;z-index:251678720;visibility:visible;mso-wrap-style:square;mso-width-percent:0;mso-height-percent:0;mso-wrap-distance-left:9pt;mso-wrap-distance-top:0;mso-wrap-distance-right:9pt;mso-wrap-distance-bottom:0;mso-position-horizontal:absolute;mso-position-horizontal-relative:text;mso-position-vertical:absolute;mso-position-vertical-relative:text;mso-width-percent:0;mso-height-percent:0;mso-width-relative:margin;mso-height-relative:margin" o:gfxdata="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" adj="21552" strokecolor="black [3040]" strokeweight="1.5pt">
                       <v:stroke endarrow="block"/>
                     </v:shape>
                   </w:pict>
@@ -13816,7 +13844,7 @@
                 </mc:Choice>
                 <mc:Fallback>
                   <w:pict>
-                    <v:shape w14:anchorId="0359DBA2" id="Elbow Connector 25" o:spid="_x0000_s1026" type="#_x0000_t34" style="position:absolute;margin-left:194.25pt;margin-top:278.25pt;width:170.25pt;height:28.5pt;z-index:251677696;visibility:visible;mso-wrap-style:square;mso-width-percent:0;mso-height-percent:0;mso-wrap-distance-left:9pt;mso-wrap-distance-top:0;mso-wrap-distance-right:9pt;mso-wrap-distance-bottom:0;mso-position-horizontal:absolute;mso-position-horizontal-relative:text;mso-position-vertical:absolute;mso-position-vertical-relative:text;mso-width-percent:0;mso-height-percent:0;mso-width-relative:margin;mso-height-relative:margin" o:gfxdata="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" adj="21552" strokecolor="black [3040]" strokeweight="1.5pt">
+                    <v:shape w14:anchorId="6A197BEC" id="Elbow Connector 25" o:spid="_x0000_s1026" type="#_x0000_t34" style="position:absolute;margin-left:194.25pt;margin-top:278.25pt;width:170.25pt;height:28.5pt;z-index:251677696;visibility:visible;mso-wrap-style:square;mso-width-percent:0;mso-height-percent:0;mso-wrap-distance-left:9pt;mso-wrap-distance-top:0;mso-wrap-distance-right:9pt;mso-wrap-distance-bottom:0;mso-position-horizontal:absolute;mso-position-horizontal-relative:text;mso-position-vertical:absolute;mso-position-vertical-relative:text;mso-width-percent:0;mso-height-percent:0;mso-width-relative:margin;mso-height-relative:margin" o:gfxdata="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" adj="21552" strokecolor="black [3040]" strokeweight="1.5pt">
                       <v:stroke endarrow="block"/>
                     </v:shape>
                   </w:pict>
@@ -13892,7 +13920,7 @@
                 </mc:Choice>
                 <mc:Fallback>
                   <w:pict>
-                    <v:shape w14:anchorId="52AD32E6" id="Elbow Connector 18" o:spid="_x0000_s1026" type="#_x0000_t34" style="position:absolute;margin-left:207.75pt;margin-top:183pt;width:156.75pt;height:22.5pt;z-index:251672576;visibility:visible;mso-wrap-style:square;mso-width-percent:0;mso-height-percent:0;mso-wrap-distance-left:9pt;mso-wrap-distance-top:0;mso-wrap-distance-right:9pt;mso-wrap-distance-bottom:0;mso-position-horizontal:absolute;mso-position-horizontal-relative:text;mso-position-vertical:absolute;mso-position-vertical-relative:text;mso-width-percent:0;mso-height-percent:0;mso-width-relative:margin;mso-height-relative:margin" o:gfxdata="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" adj="21548" strokecolor="black [3040]" strokeweight="1.5pt">
+                    <v:shape w14:anchorId="17DD5232" id="Elbow Connector 18" o:spid="_x0000_s1026" type="#_x0000_t34" style="position:absolute;margin-left:207.75pt;margin-top:183pt;width:156.75pt;height:22.5pt;z-index:251672576;visibility:visible;mso-wrap-style:square;mso-width-percent:0;mso-height-percent:0;mso-wrap-distance-left:9pt;mso-wrap-distance-top:0;mso-wrap-distance-right:9pt;mso-wrap-distance-bottom:0;mso-position-horizontal:absolute;mso-position-horizontal-relative:text;mso-position-vertical:absolute;mso-position-vertical-relative:text;mso-width-percent:0;mso-height-percent:0;mso-width-relative:margin;mso-height-relative:margin" o:gfxdata="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" adj="21548" strokecolor="black [3040]" strokeweight="1.5pt">
                       <v:stroke endarrow="block"/>
                     </v:shape>
                   </w:pict>
@@ -13965,7 +13993,7 @@
                 </mc:Choice>
                 <mc:Fallback>
                   <w:pict>
-                    <v:shape w14:anchorId="74912840" id="Elbow Connector 17" o:spid="_x0000_s1026" type="#_x0000_t34" style="position:absolute;margin-left:181.5pt;margin-top:99.75pt;width:183pt;height:27.75pt;z-index:251671552;visibility:visible;mso-wrap-style:square;mso-width-percent:0;mso-wrap-distance-left:9pt;mso-wrap-distance-top:0;mso-wrap-distance-right:9pt;mso-wrap-distance-bottom:0;mso-position-horizontal:absolute;mso-position-horizontal-relative:text;mso-position-vertical:absolute;mso-position-vertical-relative:text;mso-width-percent:0;mso-width-relative:margin" o:gfxdata="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" adj="21600" strokecolor="black [3040]" strokeweight="1.5pt">
+                    <v:shape w14:anchorId="5D205C6A" id="Elbow Connector 17" o:spid="_x0000_s1026" type="#_x0000_t34" style="position:absolute;margin-left:181.5pt;margin-top:99.75pt;width:183pt;height:27.75pt;z-index:251671552;visibility:visible;mso-wrap-style:square;mso-width-percent:0;mso-wrap-distance-left:9pt;mso-wrap-distance-top:0;mso-wrap-distance-right:9pt;mso-wrap-distance-bottom:0;mso-position-horizontal:absolute;mso-position-horizontal-relative:text;mso-position-vertical:absolute;mso-position-vertical-relative:text;mso-width-percent:0;mso-width-relative:margin" o:gfxdata="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" adj="21600" strokecolor="black [3040]" strokeweight="1.5pt">
                       <v:stroke endarrow="block"/>
                     </v:shape>
                   </w:pict>
@@ -14141,7 +14169,7 @@
                 </mc:Choice>
                 <mc:Fallback>
                   <w:pict>
-                    <v:shape w14:anchorId="2DF4C6EB" id="Elbow Connector 16" o:spid="_x0000_s1026" type="#_x0000_t34" style="position:absolute;margin-left:124.5pt;margin-top:20.25pt;width:240pt;height:27.75pt;z-index:251670528;visibility:visible;mso-wrap-style:square;mso-width-percent:0;mso-wrap-distance-left:9pt;mso-wrap-distance-top:0;mso-wrap-distance-right:9pt;mso-wrap-distance-bottom:0;mso-position-horizontal:absolute;mso-position-horizontal-relative:text;mso-position-vertical:absolute;mso-position-vertical-relative:text;mso-width-percent:0;mso-width-relative:margin" o:gfxdata="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" adj="21533" strokecolor="black [3040]" strokeweight="1.5pt">
+                    <v:shape w14:anchorId="197D6138" id="Elbow Connector 16" o:spid="_x0000_s1026" type="#_x0000_t34" style="position:absolute;margin-left:124.5pt;margin-top:20.25pt;width:240pt;height:27.75pt;z-index:251670528;visibility:visible;mso-wrap-style:square;mso-width-percent:0;mso-wrap-distance-left:9pt;mso-wrap-distance-top:0;mso-wrap-distance-right:9pt;mso-wrap-distance-bottom:0;mso-position-horizontal:absolute;mso-position-horizontal-relative:text;mso-position-vertical:absolute;mso-position-vertical-relative:text;mso-width-percent:0;mso-width-relative:margin" o:gfxdata="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" adj="21533" strokecolor="black [3040]" strokeweight="1.5pt">
                       <v:stroke endarrow="block"/>
                     </v:shape>
                   </w:pict>
@@ -14217,7 +14245,7 @@
                 </mc:Choice>
                 <mc:Fallback>
                   <w:pict>
-                    <v:shape w14:anchorId="606296AD" id="Elbow Connector 23" o:spid="_x0000_s1026" type="#_x0000_t34" style="position:absolute;margin-left:114pt;margin-top:233.95pt;width:166.45pt;height:21.75pt;rotation:180;flip:y;z-index:251675648;visibility:visible;mso-wrap-style:square;mso-width-percent:0;mso-height-percent:0;mso-wrap-distance-left:9pt;mso-wrap-distance-top:0;mso-wrap-distance-right:9pt;mso-wrap-distance-bottom:0;mso-position-horizontal:absolute;mso-position-horizontal-relative:text;mso-position-vertical:absolute;mso-position-vertical-relative:text;mso-width-percent:0;mso-height-percent:0;mso-width-relative:margin;mso-height-relative:margin" o:gfxdata="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" adj="21701" strokecolor="black [3040]" strokeweight="1.5pt">
+                    <v:shape w14:anchorId="365D5959" id="Elbow Connector 23" o:spid="_x0000_s1026" type="#_x0000_t34" style="position:absolute;margin-left:114pt;margin-top:233.95pt;width:166.45pt;height:21.75pt;rotation:180;flip:y;z-index:251675648;visibility:visible;mso-wrap-style:square;mso-width-percent:0;mso-height-percent:0;mso-wrap-distance-left:9pt;mso-wrap-distance-top:0;mso-wrap-distance-right:9pt;mso-wrap-distance-bottom:0;mso-position-horizontal:absolute;mso-position-horizontal-relative:text;mso-position-vertical:absolute;mso-position-vertical-relative:text;mso-width-percent:0;mso-height-percent:0;mso-width-relative:margin;mso-height-relative:margin" o:gfxdata="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" adj="21701" strokecolor="black [3040]" strokeweight="1.5pt">
                       <v:stroke endarrow="block"/>
                     </v:shape>
                   </w:pict>
@@ -14293,7 +14321,7 @@
                 </mc:Choice>
                 <mc:Fallback>
                   <w:pict>
-                    <v:shape w14:anchorId="66D96968" id="Elbow Connector 22" o:spid="_x0000_s1026" type="#_x0000_t34" style="position:absolute;margin-left:114pt;margin-top:149.95pt;width:143.2pt;height:21.75pt;rotation:180;flip:y;z-index:251674624;visibility:visible;mso-wrap-style:square;mso-width-percent:0;mso-height-percent:0;mso-wrap-distance-left:9pt;mso-wrap-distance-top:0;mso-wrap-distance-right:9pt;mso-wrap-distance-bottom:0;mso-position-horizontal:absolute;mso-position-horizontal-relative:text;mso-position-vertical:absolute;mso-position-vertical-relative:text;mso-width-percent:0;mso-height-percent:0;mso-width-relative:margin;mso-height-relative:margin" o:gfxdata="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" adj="21547" strokecolor="black [3040]" strokeweight="1.5pt">
+                    <v:shape w14:anchorId="0D0D4471" id="Elbow Connector 22" o:spid="_x0000_s1026" type="#_x0000_t34" style="position:absolute;margin-left:114pt;margin-top:149.95pt;width:143.2pt;height:21.75pt;rotation:180;flip:y;z-index:251674624;visibility:visible;mso-wrap-style:square;mso-width-percent:0;mso-height-percent:0;mso-wrap-distance-left:9pt;mso-wrap-distance-top:0;mso-wrap-distance-right:9pt;mso-wrap-distance-bottom:0;mso-position-horizontal:absolute;mso-position-horizontal-relative:text;mso-position-vertical:absolute;mso-position-vertical-relative:text;mso-width-percent:0;mso-height-percent:0;mso-width-relative:margin;mso-height-relative:margin" o:gfxdata="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" adj="21547" strokecolor="black [3040]" strokeweight="1.5pt">
                       <v:stroke endarrow="block"/>
                     </v:shape>
                   </w:pict>
@@ -14369,7 +14397,7 @@
                 </mc:Choice>
                 <mc:Fallback>
                   <w:pict>
-                    <v:shape w14:anchorId="1901C6F1" id="Elbow Connector 21" o:spid="_x0000_s1026" type="#_x0000_t34" style="position:absolute;margin-left:116.25pt;margin-top:63pt;width:152.25pt;height:21.75pt;rotation:180;flip:y;z-index:251673600;visibility:visible;mso-wrap-style:square;mso-width-percent:0;mso-height-percent:0;mso-wrap-distance-left:9pt;mso-wrap-distance-top:0;mso-wrap-distance-right:9pt;mso-wrap-distance-bottom:0;mso-position-horizontal:absolute;mso-position-horizontal-relative:text;mso-position-vertical:absolute;mso-position-vertical-relative:text;mso-width-percent:0;mso-height-percent:0;mso-width-relative:margin;mso-height-relative:margin" o:gfxdata="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" adj="21547" strokecolor="black [3040]" strokeweight="1.5pt">
+                    <v:shape w14:anchorId="08BAB3A6" id="Elbow Connector 21" o:spid="_x0000_s1026" type="#_x0000_t34" style="position:absolute;margin-left:116.25pt;margin-top:63pt;width:152.25pt;height:21.75pt;rotation:180;flip:y;z-index:251673600;visibility:visible;mso-wrap-style:square;mso-width-percent:0;mso-height-percent:0;mso-wrap-distance-left:9pt;mso-wrap-distance-top:0;mso-wrap-distance-right:9pt;mso-wrap-distance-bottom:0;mso-position-horizontal:absolute;mso-position-horizontal-relative:text;mso-position-vertical:absolute;mso-position-vertical-relative:text;mso-width-percent:0;mso-height-percent:0;mso-width-relative:margin;mso-height-relative:margin" o:gfxdata="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" adj="21547" strokecolor="black [3040]" strokeweight="1.5pt">
                       <v:stroke endarrow="block"/>
                     </v:shape>
                   </w:pict>
@@ -14446,7 +14474,7 @@
                 </mc:Choice>
                 <mc:Fallback>
                   <w:pict>
-                    <v:shapetype w14:anchorId="3C640618" id="_x0000_t120" coordsize="21600,21600" o:spt="120" path="m10800,qx,10800,10800,21600,21600,10800,10800,xe">
+                    <v:shapetype w14:anchorId="27A80B95" id="_x0000_t120" coordsize="21600,21600" o:spt="120" path="m10800,qx,10800,10800,21600,21600,10800,10800,xe">
                       <v:path gradientshapeok="t" o:connecttype="custom" o:connectlocs="10800,0;3163,3163;0,10800;3163,18437;10800,21600;18437,18437;21600,10800;18437,3163" textboxrect="3163,3163,18437,18437"/>
                     </v:shapetype>
                     <v:shape id="Flowchart: Connector 34" o:spid="_x0000_s1026" type="#_x0000_t120" style="position:absolute;margin-left:110.25pt;margin-top:12.65pt;width:14.25pt;height:14.25pt;z-index:251659264;visibility:visible;mso-wrap-style:square;mso-height-percent:0;mso-wrap-distance-left:9pt;mso-wrap-distance-top:0;mso-wrap-distance-right:9pt;mso-wrap-distance-bottom:0;mso-position-horizontal:absolute;mso-position-horizontal-relative:text;mso-position-vertical:absolute;mso-position-vertical-relative:text;mso-height-percent:0;mso-height-relative:margin;v-text-anchor:middle" o:gfxdata="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" fillcolor="white [3201]" strokecolor="black [3213]" strokeweight="2pt"/>
@@ -14528,7 +14556,7 @@
                 </mc:Choice>
                 <mc:Fallback>
                   <w:pict>
-                    <v:shapetype w14:anchorId="01672998" id="_x0000_t32" coordsize="21600,21600" o:spt="32" o:oned="t" path="m,l21600,21600e" filled="f">
+                    <v:shapetype w14:anchorId="4C07730C" id="_x0000_t32" coordsize="21600,21600" o:spt="32" o:oned="t" path="m,l21600,21600e" filled="f">
                       <v:path arrowok="t" fillok="f" o:connecttype="none"/>
                       <o:lock v:ext="edit" shapetype="t"/>
                     </v:shapetype>
@@ -14599,7 +14627,10 @@
                                     <w:jc w:val="center"/>
                                   </w:pPr>
                                   <w:r>
-                                    <w:t>Sistem menampung  data warga</w:t>
+                                    <w:t xml:space="preserve">Sistem </w:t>
+                                  </w:r>
+                                  <w:r>
+                                    <w:t>menampung  data warga</w:t>
                                   </w:r>
                                 </w:p>
                               </w:txbxContent>
@@ -14632,7 +14663,10 @@
                               <w:jc w:val="center"/>
                             </w:pPr>
                             <w:r>
-                              <w:t>Sistem menampung  data warga</w:t>
+                              <w:t xml:space="preserve">Sistem </w:t>
+                            </w:r>
+                            <w:r>
+                              <w:t>menampung  data warga</w:t>
                             </w:r>
                           </w:p>
                         </w:txbxContent>
@@ -14709,7 +14743,7 @@
                 </mc:Choice>
                 <mc:Fallback>
                   <w:pict>
-                    <v:shapetype w14:anchorId="3A9098B9" id="_x0000_t123" coordsize="21600,21600" o:spt="123" path="m10800,qx,10800,10800,21600,21600,10800,10800,xem3163,3163nfl18437,18437em3163,18437nfl18437,3163e">
+                    <v:shapetype w14:anchorId="391E3806" id="_x0000_t123" coordsize="21600,21600" o:spt="123" path="m10800,qx,10800,10800,21600,21600,10800,10800,xem3163,3163nfl18437,18437em3163,18437nfl18437,3163e">
                       <v:path o:extrusionok="f" gradientshapeok="t" o:connecttype="custom" o:connectlocs="10800,0;3163,3163;0,10800;3163,18437;10800,21600;18437,18437;21600,10800;18437,3163" textboxrect="3163,3163,18437,18437"/>
                     </v:shapetype>
                     <v:shape id="Flowchart: Summing Junction 2" o:spid="_x0000_s1026" type="#_x0000_t123" style="position:absolute;margin-left:109.45pt;margin-top:482.2pt;width:19.5pt;height:18pt;z-index:251660288;visibility:visible;mso-wrap-style:square;mso-wrap-distance-left:9pt;mso-wrap-distance-top:0;mso-wrap-distance-right:9pt;mso-wrap-distance-bottom:0;mso-position-horizontal:absolute;mso-position-horizontal-relative:text;mso-position-vertical:absolute;mso-position-vertical-relative:text;v-text-anchor:middle" o:gfxdata="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" fillcolor="white [3201]" strokecolor="black [3213]" strokeweight="2pt"/>
@@ -14880,7 +14914,10 @@
                                     <w:jc w:val="center"/>
                                   </w:pPr>
                                   <w:r>
-                                    <w:t xml:space="preserve">Sistem menampilkan halaman  input data warga </w:t>
+                                    <w:t xml:space="preserve">Sistem menampilkan </w:t>
+                                  </w:r>
+                                  <w:r>
+                                    <w:t xml:space="preserve">halaman  input data warga </w:t>
                                   </w:r>
                                 </w:p>
                               </w:txbxContent>
@@ -14913,7 +14950,10 @@
                               <w:jc w:val="center"/>
                             </w:pPr>
                             <w:r>
-                              <w:t xml:space="preserve">Sistem menampilkan halaman  input data warga </w:t>
+                              <w:t xml:space="preserve">Sistem menampilkan </w:t>
+                            </w:r>
+                            <w:r>
+                              <w:t xml:space="preserve">halaman  input data warga </w:t>
                             </w:r>
                           </w:p>
                         </w:txbxContent>
@@ -20316,7 +20356,7 @@
                 </mc:Choice>
                 <mc:Fallback>
                   <w:pict>
-                    <v:shape w14:anchorId="1327BCB5" id="Elbow Connector 30" o:spid="_x0000_s1026" type="#_x0000_t34" style="position:absolute;margin-left:194.25pt;margin-top:372pt;width:170.25pt;height:28.5pt;z-index:251701248;visibility:visible;mso-wrap-style:square;mso-width-percent:0;mso-height-percent:0;mso-wrap-distance-left:9pt;mso-wrap-distance-top:0;mso-wrap-distance-right:9pt;mso-wrap-distance-bottom:0;mso-position-horizontal:absolute;mso-position-horizontal-relative:text;mso-position-vertical:absolute;mso-position-vertical-relative:text;mso-width-percent:0;mso-height-percent:0;mso-width-relative:margin;mso-height-relative:margin" o:gfxdata="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" adj="21552" strokecolor="black [3040]" strokeweight="1.5pt">
+                    <v:shape w14:anchorId="384131B6" id="Elbow Connector 30" o:spid="_x0000_s1026" type="#_x0000_t34" style="position:absolute;margin-left:194.25pt;margin-top:372pt;width:170.25pt;height:28.5pt;z-index:251701248;visibility:visible;mso-wrap-style:square;mso-width-percent:0;mso-height-percent:0;mso-wrap-distance-left:9pt;mso-wrap-distance-top:0;mso-wrap-distance-right:9pt;mso-wrap-distance-bottom:0;mso-position-horizontal:absolute;mso-position-horizontal-relative:text;mso-position-vertical:absolute;mso-position-vertical-relative:text;mso-width-percent:0;mso-height-percent:0;mso-width-relative:margin;mso-height-relative:margin" o:gfxdata="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" adj="21552" strokecolor="black [3040]" strokeweight="1.5pt">
                       <v:stroke endarrow="block"/>
                     </v:shape>
                   </w:pict>
@@ -20392,7 +20432,7 @@
                 </mc:Choice>
                 <mc:Fallback>
                   <w:pict>
-                    <v:shape w14:anchorId="5B7F1456" id="Elbow Connector 31" o:spid="_x0000_s1026" type="#_x0000_t34" style="position:absolute;margin-left:194.25pt;margin-top:278.25pt;width:170.25pt;height:28.5pt;z-index:251700224;visibility:visible;mso-wrap-style:square;mso-width-percent:0;mso-height-percent:0;mso-wrap-distance-left:9pt;mso-wrap-distance-top:0;mso-wrap-distance-right:9pt;mso-wrap-distance-bottom:0;mso-position-horizontal:absolute;mso-position-horizontal-relative:text;mso-position-vertical:absolute;mso-position-vertical-relative:text;mso-width-percent:0;mso-height-percent:0;mso-width-relative:margin;mso-height-relative:margin" o:gfxdata="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" adj="21552" strokecolor="black [3040]" strokeweight="1.5pt">
+                    <v:shape w14:anchorId="647A3611" id="Elbow Connector 31" o:spid="_x0000_s1026" type="#_x0000_t34" style="position:absolute;margin-left:194.25pt;margin-top:278.25pt;width:170.25pt;height:28.5pt;z-index:251700224;visibility:visible;mso-wrap-style:square;mso-width-percent:0;mso-height-percent:0;mso-wrap-distance-left:9pt;mso-wrap-distance-top:0;mso-wrap-distance-right:9pt;mso-wrap-distance-bottom:0;mso-position-horizontal:absolute;mso-position-horizontal-relative:text;mso-position-vertical:absolute;mso-position-vertical-relative:text;mso-width-percent:0;mso-height-percent:0;mso-width-relative:margin;mso-height-relative:margin" o:gfxdata="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" adj="21552" strokecolor="black [3040]" strokeweight="1.5pt">
                       <v:stroke endarrow="block"/>
                     </v:shape>
                   </w:pict>
@@ -20468,7 +20508,7 @@
                 </mc:Choice>
                 <mc:Fallback>
                   <w:pict>
-                    <v:shape w14:anchorId="2326EB13" id="Elbow Connector 32" o:spid="_x0000_s1026" type="#_x0000_t34" style="position:absolute;margin-left:207.75pt;margin-top:183pt;width:156.75pt;height:22.5pt;z-index:251695104;visibility:visible;mso-wrap-style:square;mso-width-percent:0;mso-height-percent:0;mso-wrap-distance-left:9pt;mso-wrap-distance-top:0;mso-wrap-distance-right:9pt;mso-wrap-distance-bottom:0;mso-position-horizontal:absolute;mso-position-horizontal-relative:text;mso-position-vertical:absolute;mso-position-vertical-relative:text;mso-width-percent:0;mso-height-percent:0;mso-width-relative:margin;mso-height-relative:margin" o:gfxdata="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" adj="21548" strokecolor="black [3040]" strokeweight="1.5pt">
+                    <v:shape w14:anchorId="08F30545" id="Elbow Connector 32" o:spid="_x0000_s1026" type="#_x0000_t34" style="position:absolute;margin-left:207.75pt;margin-top:183pt;width:156.75pt;height:22.5pt;z-index:251695104;visibility:visible;mso-wrap-style:square;mso-width-percent:0;mso-height-percent:0;mso-wrap-distance-left:9pt;mso-wrap-distance-top:0;mso-wrap-distance-right:9pt;mso-wrap-distance-bottom:0;mso-position-horizontal:absolute;mso-position-horizontal-relative:text;mso-position-vertical:absolute;mso-position-vertical-relative:text;mso-width-percent:0;mso-height-percent:0;mso-width-relative:margin;mso-height-relative:margin" o:gfxdata="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" adj="21548" strokecolor="black [3040]" strokeweight="1.5pt">
                       <v:stroke endarrow="block"/>
                     </v:shape>
                   </w:pict>
@@ -20541,7 +20581,7 @@
                 </mc:Choice>
                 <mc:Fallback>
                   <w:pict>
-                    <v:shape w14:anchorId="4881C1A8" id="Elbow Connector 33" o:spid="_x0000_s1026" type="#_x0000_t34" style="position:absolute;margin-left:181.5pt;margin-top:99.75pt;width:183pt;height:27.75pt;z-index:251694080;visibility:visible;mso-wrap-style:square;mso-width-percent:0;mso-wrap-distance-left:9pt;mso-wrap-distance-top:0;mso-wrap-distance-right:9pt;mso-wrap-distance-bottom:0;mso-position-horizontal:absolute;mso-position-horizontal-relative:text;mso-position-vertical:absolute;mso-position-vertical-relative:text;mso-width-percent:0;mso-width-relative:margin" o:gfxdata="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" adj="21600" strokecolor="black [3040]" strokeweight="1.5pt">
+                    <v:shape w14:anchorId="7069B18D" id="Elbow Connector 33" o:spid="_x0000_s1026" type="#_x0000_t34" style="position:absolute;margin-left:181.5pt;margin-top:99.75pt;width:183pt;height:27.75pt;z-index:251694080;visibility:visible;mso-wrap-style:square;mso-width-percent:0;mso-wrap-distance-left:9pt;mso-wrap-distance-top:0;mso-wrap-distance-right:9pt;mso-wrap-distance-bottom:0;mso-position-horizontal:absolute;mso-position-horizontal-relative:text;mso-position-vertical:absolute;mso-position-vertical-relative:text;mso-width-percent:0;mso-width-relative:margin" o:gfxdata="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" adj="21600" strokecolor="black [3040]" strokeweight="1.5pt">
                       <v:stroke endarrow="block"/>
                     </v:shape>
                   </w:pict>
@@ -20614,7 +20654,7 @@
                 </mc:Choice>
                 <mc:Fallback>
                   <w:pict>
-                    <v:shape w14:anchorId="2CE7E42F" id="Elbow Connector 35" o:spid="_x0000_s1026" type="#_x0000_t34" style="position:absolute;margin-left:124.5pt;margin-top:20.25pt;width:240pt;height:27.75pt;z-index:251693056;visibility:visible;mso-wrap-style:square;mso-width-percent:0;mso-wrap-distance-left:9pt;mso-wrap-distance-top:0;mso-wrap-distance-right:9pt;mso-wrap-distance-bottom:0;mso-position-horizontal:absolute;mso-position-horizontal-relative:text;mso-position-vertical:absolute;mso-position-vertical-relative:text;mso-width-percent:0;mso-width-relative:margin" o:gfxdata="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" adj="21533" strokecolor="black [3040]" strokeweight="1.5pt">
+                    <v:shape w14:anchorId="79CFFD75" id="Elbow Connector 35" o:spid="_x0000_s1026" type="#_x0000_t34" style="position:absolute;margin-left:124.5pt;margin-top:20.25pt;width:240pt;height:27.75pt;z-index:251693056;visibility:visible;mso-wrap-style:square;mso-width-percent:0;mso-wrap-distance-left:9pt;mso-wrap-distance-top:0;mso-wrap-distance-right:9pt;mso-wrap-distance-bottom:0;mso-position-horizontal:absolute;mso-position-horizontal-relative:text;mso-position-vertical:absolute;mso-position-vertical-relative:text;mso-width-percent:0;mso-width-relative:margin" o:gfxdata="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" adj="21533" strokecolor="black [3040]" strokeweight="1.5pt">
                       <v:stroke endarrow="block"/>
                     </v:shape>
                   </w:pict>
@@ -20690,7 +20730,7 @@
                 </mc:Choice>
                 <mc:Fallback>
                   <w:pict>
-                    <v:shape w14:anchorId="49759572" id="Elbow Connector 36" o:spid="_x0000_s1026" type="#_x0000_t34" style="position:absolute;margin-left:110.25pt;margin-top:336.7pt;width:174.7pt;height:21.75pt;rotation:180;flip:y;z-index:251699200;visibility:visible;mso-wrap-style:square;mso-width-percent:0;mso-height-percent:0;mso-wrap-distance-left:9pt;mso-wrap-distance-top:0;mso-wrap-distance-right:9pt;mso-wrap-distance-bottom:0;mso-position-horizontal:absolute;mso-position-horizontal-relative:text;mso-position-vertical:absolute;mso-position-vertical-relative:text;mso-width-percent:0;mso-height-percent:0;mso-width-relative:margin;mso-height-relative:margin" o:gfxdata="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" adj="21742" strokecolor="black [3040]" strokeweight="1.5pt">
+                    <v:shape w14:anchorId="1234B36C" id="Elbow Connector 36" o:spid="_x0000_s1026" type="#_x0000_t34" style="position:absolute;margin-left:110.25pt;margin-top:336.7pt;width:174.7pt;height:21.75pt;rotation:180;flip:y;z-index:251699200;visibility:visible;mso-wrap-style:square;mso-width-percent:0;mso-height-percent:0;mso-wrap-distance-left:9pt;mso-wrap-distance-top:0;mso-wrap-distance-right:9pt;mso-wrap-distance-bottom:0;mso-position-horizontal:absolute;mso-position-horizontal-relative:text;mso-position-vertical:absolute;mso-position-vertical-relative:text;mso-width-percent:0;mso-height-percent:0;mso-width-relative:margin;mso-height-relative:margin" o:gfxdata="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" adj="21742" strokecolor="black [3040]" strokeweight="1.5pt">
                       <v:stroke endarrow="block"/>
                     </v:shape>
                   </w:pict>
@@ -20766,7 +20806,7 @@
                 </mc:Choice>
                 <mc:Fallback>
                   <w:pict>
-                    <v:shape w14:anchorId="41222638" id="Elbow Connector 37" o:spid="_x0000_s1026" type="#_x0000_t34" style="position:absolute;margin-left:114pt;margin-top:233.95pt;width:166.45pt;height:21.75pt;rotation:180;flip:y;z-index:251698176;visibility:visible;mso-wrap-style:square;mso-width-percent:0;mso-height-percent:0;mso-wrap-distance-left:9pt;mso-wrap-distance-top:0;mso-wrap-distance-right:9pt;mso-wrap-distance-bottom:0;mso-position-horizontal:absolute;mso-position-horizontal-relative:text;mso-position-vertical:absolute;mso-position-vertical-relative:text;mso-width-percent:0;mso-height-percent:0;mso-width-relative:margin;mso-height-relative:margin" o:gfxdata="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" adj="21701" strokecolor="black [3040]" strokeweight="1.5pt">
+                    <v:shape w14:anchorId="03307986" id="Elbow Connector 37" o:spid="_x0000_s1026" type="#_x0000_t34" style="position:absolute;margin-left:114pt;margin-top:233.95pt;width:166.45pt;height:21.75pt;rotation:180;flip:y;z-index:251698176;visibility:visible;mso-wrap-style:square;mso-width-percent:0;mso-height-percent:0;mso-wrap-distance-left:9pt;mso-wrap-distance-top:0;mso-wrap-distance-right:9pt;mso-wrap-distance-bottom:0;mso-position-horizontal:absolute;mso-position-horizontal-relative:text;mso-position-vertical:absolute;mso-position-vertical-relative:text;mso-width-percent:0;mso-height-percent:0;mso-width-relative:margin;mso-height-relative:margin" o:gfxdata="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" adj="21701" strokecolor="black [3040]" strokeweight="1.5pt">
                       <v:stroke endarrow="block"/>
                     </v:shape>
                   </w:pict>
@@ -20842,7 +20882,7 @@
                 </mc:Choice>
                 <mc:Fallback>
                   <w:pict>
-                    <v:shape w14:anchorId="7621FAF9" id="Elbow Connector 38" o:spid="_x0000_s1026" type="#_x0000_t34" style="position:absolute;margin-left:114pt;margin-top:149.95pt;width:143.2pt;height:21.75pt;rotation:180;flip:y;z-index:251697152;visibility:visible;mso-wrap-style:square;mso-width-percent:0;mso-height-percent:0;mso-wrap-distance-left:9pt;mso-wrap-distance-top:0;mso-wrap-distance-right:9pt;mso-wrap-distance-bottom:0;mso-position-horizontal:absolute;mso-position-horizontal-relative:text;mso-position-vertical:absolute;mso-position-vertical-relative:text;mso-width-percent:0;mso-height-percent:0;mso-width-relative:margin;mso-height-relative:margin" o:gfxdata="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" adj="21547" strokecolor="black [3040]" strokeweight="1.5pt">
+                    <v:shape w14:anchorId="419AA225" id="Elbow Connector 38" o:spid="_x0000_s1026" type="#_x0000_t34" style="position:absolute;margin-left:114pt;margin-top:149.95pt;width:143.2pt;height:21.75pt;rotation:180;flip:y;z-index:251697152;visibility:visible;mso-wrap-style:square;mso-width-percent:0;mso-height-percent:0;mso-wrap-distance-left:9pt;mso-wrap-distance-top:0;mso-wrap-distance-right:9pt;mso-wrap-distance-bottom:0;mso-position-horizontal:absolute;mso-position-horizontal-relative:text;mso-position-vertical:absolute;mso-position-vertical-relative:text;mso-width-percent:0;mso-height-percent:0;mso-width-relative:margin;mso-height-relative:margin" o:gfxdata="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" adj="21547" strokecolor="black [3040]" strokeweight="1.5pt">
                       <v:stroke endarrow="block"/>
                     </v:shape>
                   </w:pict>
@@ -20918,7 +20958,7 @@
                 </mc:Choice>
                 <mc:Fallback>
                   <w:pict>
-                    <v:shape w14:anchorId="40BD587D" id="Elbow Connector 39" o:spid="_x0000_s1026" type="#_x0000_t34" style="position:absolute;margin-left:116.25pt;margin-top:63pt;width:152.25pt;height:21.75pt;rotation:180;flip:y;z-index:251696128;visibility:visible;mso-wrap-style:square;mso-width-percent:0;mso-height-percent:0;mso-wrap-distance-left:9pt;mso-wrap-distance-top:0;mso-wrap-distance-right:9pt;mso-wrap-distance-bottom:0;mso-position-horizontal:absolute;mso-position-horizontal-relative:text;mso-position-vertical:absolute;mso-position-vertical-relative:text;mso-width-percent:0;mso-height-percent:0;mso-width-relative:margin;mso-height-relative:margin" o:gfxdata="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" adj="21547" strokecolor="black [3040]" strokeweight="1.5pt">
+                    <v:shape w14:anchorId="62ED3E91" id="Elbow Connector 39" o:spid="_x0000_s1026" type="#_x0000_t34" style="position:absolute;margin-left:116.25pt;margin-top:63pt;width:152.25pt;height:21.75pt;rotation:180;flip:y;z-index:251696128;visibility:visible;mso-wrap-style:square;mso-width-percent:0;mso-height-percent:0;mso-wrap-distance-left:9pt;mso-wrap-distance-top:0;mso-wrap-distance-right:9pt;mso-wrap-distance-bottom:0;mso-position-horizontal:absolute;mso-position-horizontal-relative:text;mso-position-vertical:absolute;mso-position-vertical-relative:text;mso-width-percent:0;mso-height-percent:0;mso-width-relative:margin;mso-height-relative:margin" o:gfxdata="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" adj="21547" strokecolor="black [3040]" strokeweight="1.5pt">
                       <v:stroke endarrow="block"/>
                     </v:shape>
                   </w:pict>
@@ -20995,7 +21035,7 @@
                 </mc:Choice>
                 <mc:Fallback>
                   <w:pict>
-                    <v:shape w14:anchorId="46B350C1" id="Flowchart: Connector 49" o:spid="_x0000_s1026" type="#_x0000_t120" style="position:absolute;margin-left:110.25pt;margin-top:12.65pt;width:14.25pt;height:14.25pt;z-index:251681792;visibility:visible;mso-wrap-style:square;mso-height-percent:0;mso-wrap-distance-left:9pt;mso-wrap-distance-top:0;mso-wrap-distance-right:9pt;mso-wrap-distance-bottom:0;mso-position-horizontal:absolute;mso-position-horizontal-relative:text;mso-position-vertical:absolute;mso-position-vertical-relative:text;mso-height-percent:0;mso-height-relative:margin;v-text-anchor:middle" o:gfxdata="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" fillcolor="white [3201]" strokecolor="black [3213]" strokeweight="2pt"/>
+                    <v:shape w14:anchorId="756EBF2E" id="Flowchart: Connector 49" o:spid="_x0000_s1026" type="#_x0000_t120" style="position:absolute;margin-left:110.25pt;margin-top:12.65pt;width:14.25pt;height:14.25pt;z-index:251681792;visibility:visible;mso-wrap-style:square;mso-height-percent:0;mso-wrap-distance-left:9pt;mso-wrap-distance-top:0;mso-wrap-distance-right:9pt;mso-wrap-distance-bottom:0;mso-position-horizontal:absolute;mso-position-horizontal-relative:text;mso-position-vertical:absolute;mso-position-vertical-relative:text;mso-height-percent:0;mso-height-relative:margin;v-text-anchor:middle" o:gfxdata="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" fillcolor="white [3201]" strokecolor="black [3213]" strokeweight="2pt"/>
                   </w:pict>
                 </mc:Fallback>
               </mc:AlternateContent>
@@ -21074,7 +21114,7 @@
                 </mc:Choice>
                 <mc:Fallback>
                   <w:pict>
-                    <v:shape w14:anchorId="7FCCFCCA" id="Straight Arrow Connector 50" o:spid="_x0000_s1026" type="#_x0000_t32" style="position:absolute;margin-left:117.55pt;margin-top:430.5pt;width:0;height:51.75pt;z-index:251702272;visibility:visible;mso-wrap-style:square;mso-height-percent:0;mso-wrap-distance-left:9pt;mso-wrap-distance-top:0;mso-wrap-distance-right:9pt;mso-wrap-distance-bottom:0;mso-position-horizontal:absolute;mso-position-horizontal-relative:text;mso-position-vertical:absolute;mso-position-vertical-relative:text;mso-height-percent:0;mso-height-relative:margin" o:gfxdata="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" strokecolor="black [3040]" strokeweight="1.5pt">
+                    <v:shape w14:anchorId="3AFB9756" id="Straight Arrow Connector 50" o:spid="_x0000_s1026" type="#_x0000_t32" style="position:absolute;margin-left:117.55pt;margin-top:430.5pt;width:0;height:51.75pt;z-index:251702272;visibility:visible;mso-wrap-style:square;mso-height-percent:0;mso-wrap-distance-left:9pt;mso-wrap-distance-top:0;mso-wrap-distance-right:9pt;mso-wrap-distance-bottom:0;mso-position-horizontal:absolute;mso-position-horizontal-relative:text;mso-position-vertical:absolute;mso-position-vertical-relative:text;mso-height-percent:0;mso-height-relative:margin" o:gfxdata="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" strokecolor="black [3040]" strokeweight="1.5pt">
                       <v:stroke endarrow="block"/>
                     </v:shape>
                   </w:pict>
@@ -21141,7 +21181,10 @@
                                     <w:jc w:val="center"/>
                                   </w:pPr>
                                   <w:r>
-                                    <w:t>Sistem menyimpan  data tamu</w:t>
+                                    <w:t xml:space="preserve">Sistem </w:t>
+                                  </w:r>
+                                  <w:r>
+                                    <w:t>menyimpan  data tamu</w:t>
                                   </w:r>
                                 </w:p>
                               </w:txbxContent>
@@ -21174,7 +21217,10 @@
                               <w:jc w:val="center"/>
                             </w:pPr>
                             <w:r>
-                              <w:t>Sistem menyimpan  data tamu</w:t>
+                              <w:t xml:space="preserve">Sistem </w:t>
+                            </w:r>
+                            <w:r>
+                              <w:t>menyimpan  data tamu</w:t>
                             </w:r>
                           </w:p>
                         </w:txbxContent>
@@ -21251,7 +21297,7 @@
                 </mc:Choice>
                 <mc:Fallback>
                   <w:pict>
-                    <v:shape w14:anchorId="732F4361" id="Flowchart: Summing Junction 52" o:spid="_x0000_s1026" type="#_x0000_t123" style="position:absolute;margin-left:109.45pt;margin-top:482.2pt;width:19.5pt;height:18pt;z-index:251682816;visibility:visible;mso-wrap-style:square;mso-wrap-distance-left:9pt;mso-wrap-distance-top:0;mso-wrap-distance-right:9pt;mso-wrap-distance-bottom:0;mso-position-horizontal:absolute;mso-position-horizontal-relative:text;mso-position-vertical:absolute;mso-position-vertical-relative:text;v-text-anchor:middle" o:gfxdata="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" fillcolor="white [3201]" strokecolor="black [3213]" strokeweight="2pt"/>
+                    <v:shape w14:anchorId="2A8700F3" id="Flowchart: Summing Junction 52" o:spid="_x0000_s1026" type="#_x0000_t123" style="position:absolute;margin-left:109.45pt;margin-top:482.2pt;width:19.5pt;height:18pt;z-index:251682816;visibility:visible;mso-wrap-style:square;mso-wrap-distance-left:9pt;mso-wrap-distance-top:0;mso-wrap-distance-right:9pt;mso-wrap-distance-bottom:0;mso-position-horizontal:absolute;mso-position-horizontal-relative:text;mso-position-vertical:absolute;mso-position-vertical-relative:text;v-text-anchor:middle" o:gfxdata="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" fillcolor="white [3201]" strokecolor="black [3213]" strokeweight="2pt"/>
                   </w:pict>
                 </mc:Fallback>
               </mc:AlternateContent>
@@ -28617,7 +28663,7 @@
                 </mc:Choice>
                 <mc:Fallback>
                   <w:pict>
-                    <v:shape w14:anchorId="66157829" id="Elbow Connector 51" o:spid="_x0000_s1026" type="#_x0000_t34" style="position:absolute;margin-left:194.25pt;margin-top:378pt;width:170.25pt;height:22.5pt;z-index:251722752;visibility:visible;mso-wrap-style:square;mso-width-percent:0;mso-height-percent:0;mso-wrap-distance-left:9pt;mso-wrap-distance-top:0;mso-wrap-distance-right:9pt;mso-wrap-distance-bottom:0;mso-position-horizontal:absolute;mso-position-horizontal-relative:text;mso-position-vertical:absolute;mso-position-vertical-relative:text;mso-width-percent:0;mso-height-percent:0;mso-width-relative:margin;mso-height-relative:margin" o:gfxdata="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" adj="21552" strokecolor="black [3040]" strokeweight="1.5pt">
+                    <v:shape w14:anchorId="3FAC43D2" id="Elbow Connector 51" o:spid="_x0000_s1026" type="#_x0000_t34" style="position:absolute;margin-left:194.25pt;margin-top:378pt;width:170.25pt;height:22.5pt;z-index:251722752;visibility:visible;mso-wrap-style:square;mso-width-percent:0;mso-height-percent:0;mso-wrap-distance-left:9pt;mso-wrap-distance-top:0;mso-wrap-distance-right:9pt;mso-wrap-distance-bottom:0;mso-position-horizontal:absolute;mso-position-horizontal-relative:text;mso-position-vertical:absolute;mso-position-vertical-relative:text;mso-width-percent:0;mso-height-percent:0;mso-width-relative:margin;mso-height-relative:margin" o:gfxdata="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" adj="21552" strokecolor="black [3040]" strokeweight="1.5pt">
                       <v:stroke endarrow="block"/>
                     </v:shape>
                   </w:pict>
@@ -28899,7 +28945,7 @@
                 </mc:Choice>
                 <mc:Fallback>
                   <w:pict>
-                    <v:shape w14:anchorId="584DC4A2" id="Elbow Connector 52" o:spid="_x0000_s1026" type="#_x0000_t34" style="position:absolute;margin-left:194.25pt;margin-top:278.25pt;width:170.25pt;height:28.5pt;z-index:251721728;visibility:visible;mso-wrap-style:square;mso-width-percent:0;mso-height-percent:0;mso-wrap-distance-left:9pt;mso-wrap-distance-top:0;mso-wrap-distance-right:9pt;mso-wrap-distance-bottom:0;mso-position-horizontal:absolute;mso-position-horizontal-relative:text;mso-position-vertical:absolute;mso-position-vertical-relative:text;mso-width-percent:0;mso-height-percent:0;mso-width-relative:margin;mso-height-relative:margin" o:gfxdata="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" adj="21552" strokecolor="black [3040]" strokeweight="1.5pt">
+                    <v:shape w14:anchorId="4E15A003" id="Elbow Connector 52" o:spid="_x0000_s1026" type="#_x0000_t34" style="position:absolute;margin-left:194.25pt;margin-top:278.25pt;width:170.25pt;height:28.5pt;z-index:251721728;visibility:visible;mso-wrap-style:square;mso-width-percent:0;mso-height-percent:0;mso-wrap-distance-left:9pt;mso-wrap-distance-top:0;mso-wrap-distance-right:9pt;mso-wrap-distance-bottom:0;mso-position-horizontal:absolute;mso-position-horizontal-relative:text;mso-position-vertical:absolute;mso-position-vertical-relative:text;mso-width-percent:0;mso-height-percent:0;mso-width-relative:margin;mso-height-relative:margin" o:gfxdata="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" adj="21552" strokecolor="black [3040]" strokeweight="1.5pt">
                       <v:stroke endarrow="block"/>
                     </v:shape>
                   </w:pict>
@@ -28975,7 +29021,7 @@
                 </mc:Choice>
                 <mc:Fallback>
                   <w:pict>
-                    <v:shape w14:anchorId="00625E05" id="Elbow Connector 53" o:spid="_x0000_s1026" type="#_x0000_t34" style="position:absolute;margin-left:207.75pt;margin-top:183pt;width:156.75pt;height:22.5pt;z-index:251716608;visibility:visible;mso-wrap-style:square;mso-width-percent:0;mso-height-percent:0;mso-wrap-distance-left:9pt;mso-wrap-distance-top:0;mso-wrap-distance-right:9pt;mso-wrap-distance-bottom:0;mso-position-horizontal:absolute;mso-position-horizontal-relative:text;mso-position-vertical:absolute;mso-position-vertical-relative:text;mso-width-percent:0;mso-height-percent:0;mso-width-relative:margin;mso-height-relative:margin" o:gfxdata="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" adj="21548" strokecolor="black [3040]" strokeweight="1.5pt">
+                    <v:shape w14:anchorId="64EE138C" id="Elbow Connector 53" o:spid="_x0000_s1026" type="#_x0000_t34" style="position:absolute;margin-left:207.75pt;margin-top:183pt;width:156.75pt;height:22.5pt;z-index:251716608;visibility:visible;mso-wrap-style:square;mso-width-percent:0;mso-height-percent:0;mso-wrap-distance-left:9pt;mso-wrap-distance-top:0;mso-wrap-distance-right:9pt;mso-wrap-distance-bottom:0;mso-position-horizontal:absolute;mso-position-horizontal-relative:text;mso-position-vertical:absolute;mso-position-vertical-relative:text;mso-width-percent:0;mso-height-percent:0;mso-width-relative:margin;mso-height-relative:margin" o:gfxdata="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" adj="21548" strokecolor="black [3040]" strokeweight="1.5pt">
                       <v:stroke endarrow="block"/>
                     </v:shape>
                   </w:pict>
@@ -29048,7 +29094,7 @@
                 </mc:Choice>
                 <mc:Fallback>
                   <w:pict>
-                    <v:shape w14:anchorId="7E83FC1B" id="Elbow Connector 54" o:spid="_x0000_s1026" type="#_x0000_t34" style="position:absolute;margin-left:181.5pt;margin-top:99.75pt;width:183pt;height:27.75pt;z-index:251715584;visibility:visible;mso-wrap-style:square;mso-width-percent:0;mso-wrap-distance-left:9pt;mso-wrap-distance-top:0;mso-wrap-distance-right:9pt;mso-wrap-distance-bottom:0;mso-position-horizontal:absolute;mso-position-horizontal-relative:text;mso-position-vertical:absolute;mso-position-vertical-relative:text;mso-width-percent:0;mso-width-relative:margin" o:gfxdata="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" adj="21600" strokecolor="black [3040]" strokeweight="1.5pt">
+                    <v:shape w14:anchorId="51BFB333" id="Elbow Connector 54" o:spid="_x0000_s1026" type="#_x0000_t34" style="position:absolute;margin-left:181.5pt;margin-top:99.75pt;width:183pt;height:27.75pt;z-index:251715584;visibility:visible;mso-wrap-style:square;mso-width-percent:0;mso-wrap-distance-left:9pt;mso-wrap-distance-top:0;mso-wrap-distance-right:9pt;mso-wrap-distance-bottom:0;mso-position-horizontal:absolute;mso-position-horizontal-relative:text;mso-position-vertical:absolute;mso-position-vertical-relative:text;mso-width-percent:0;mso-width-relative:margin" o:gfxdata="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" adj="21600" strokecolor="black [3040]" strokeweight="1.5pt">
                       <v:stroke endarrow="block"/>
                     </v:shape>
                   </w:pict>
@@ -29224,7 +29270,7 @@
                 </mc:Choice>
                 <mc:Fallback>
                   <w:pict>
-                    <v:shape w14:anchorId="6E7E1DC6" id="Elbow Connector 56" o:spid="_x0000_s1026" type="#_x0000_t34" style="position:absolute;margin-left:124.5pt;margin-top:20.25pt;width:240pt;height:27.75pt;z-index:251714560;visibility:visible;mso-wrap-style:square;mso-width-percent:0;mso-wrap-distance-left:9pt;mso-wrap-distance-top:0;mso-wrap-distance-right:9pt;mso-wrap-distance-bottom:0;mso-position-horizontal:absolute;mso-position-horizontal-relative:text;mso-position-vertical:absolute;mso-position-vertical-relative:text;mso-width-percent:0;mso-width-relative:margin" o:gfxdata="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" adj="21533" strokecolor="black [3040]" strokeweight="1.5pt">
+                    <v:shape w14:anchorId="39ED80A3" id="Elbow Connector 56" o:spid="_x0000_s1026" type="#_x0000_t34" style="position:absolute;margin-left:124.5pt;margin-top:20.25pt;width:240pt;height:27.75pt;z-index:251714560;visibility:visible;mso-wrap-style:square;mso-width-percent:0;mso-wrap-distance-left:9pt;mso-wrap-distance-top:0;mso-wrap-distance-right:9pt;mso-wrap-distance-bottom:0;mso-position-horizontal:absolute;mso-position-horizontal-relative:text;mso-position-vertical:absolute;mso-position-vertical-relative:text;mso-width-percent:0;mso-width-relative:margin" o:gfxdata="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" adj="21533" strokecolor="black [3040]" strokeweight="1.5pt">
                       <v:stroke endarrow="block"/>
                     </v:shape>
                   </w:pict>
@@ -29300,7 +29346,7 @@
                 </mc:Choice>
                 <mc:Fallback>
                   <w:pict>
-                    <v:shape w14:anchorId="0092E2C2" id="Elbow Connector 57" o:spid="_x0000_s1026" type="#_x0000_t34" style="position:absolute;margin-left:110.25pt;margin-top:336.7pt;width:174.7pt;height:21.75pt;rotation:180;flip:y;z-index:251720704;visibility:visible;mso-wrap-style:square;mso-width-percent:0;mso-height-percent:0;mso-wrap-distance-left:9pt;mso-wrap-distance-top:0;mso-wrap-distance-right:9pt;mso-wrap-distance-bottom:0;mso-position-horizontal:absolute;mso-position-horizontal-relative:text;mso-position-vertical:absolute;mso-position-vertical-relative:text;mso-width-percent:0;mso-height-percent:0;mso-width-relative:margin;mso-height-relative:margin" o:gfxdata="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" adj="21742" strokecolor="black [3040]" strokeweight="1.5pt">
+                    <v:shape w14:anchorId="0FB290D9" id="Elbow Connector 57" o:spid="_x0000_s1026" type="#_x0000_t34" style="position:absolute;margin-left:110.25pt;margin-top:336.7pt;width:174.7pt;height:21.75pt;rotation:180;flip:y;z-index:251720704;visibility:visible;mso-wrap-style:square;mso-width-percent:0;mso-height-percent:0;mso-wrap-distance-left:9pt;mso-wrap-distance-top:0;mso-wrap-distance-right:9pt;mso-wrap-distance-bottom:0;mso-position-horizontal:absolute;mso-position-horizontal-relative:text;mso-position-vertical:absolute;mso-position-vertical-relative:text;mso-width-percent:0;mso-height-percent:0;mso-width-relative:margin;mso-height-relative:margin" o:gfxdata="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" adj="21742" strokecolor="black [3040]" strokeweight="1.5pt">
                       <v:stroke endarrow="block"/>
                     </v:shape>
                   </w:pict>
@@ -29376,7 +29422,7 @@
                 </mc:Choice>
                 <mc:Fallback>
                   <w:pict>
-                    <v:shape w14:anchorId="66363976" id="Elbow Connector 58" o:spid="_x0000_s1026" type="#_x0000_t34" style="position:absolute;margin-left:114pt;margin-top:233.95pt;width:166.45pt;height:21.75pt;rotation:180;flip:y;z-index:251719680;visibility:visible;mso-wrap-style:square;mso-width-percent:0;mso-height-percent:0;mso-wrap-distance-left:9pt;mso-wrap-distance-top:0;mso-wrap-distance-right:9pt;mso-wrap-distance-bottom:0;mso-position-horizontal:absolute;mso-position-horizontal-relative:text;mso-position-vertical:absolute;mso-position-vertical-relative:text;mso-width-percent:0;mso-height-percent:0;mso-width-relative:margin;mso-height-relative:margin" o:gfxdata="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" adj="21701" strokecolor="black [3040]" strokeweight="1.5pt">
+                    <v:shape w14:anchorId="4EDB99C0" id="Elbow Connector 58" o:spid="_x0000_s1026" type="#_x0000_t34" style="position:absolute;margin-left:114pt;margin-top:233.95pt;width:166.45pt;height:21.75pt;rotation:180;flip:y;z-index:251719680;visibility:visible;mso-wrap-style:square;mso-width-percent:0;mso-height-percent:0;mso-wrap-distance-left:9pt;mso-wrap-distance-top:0;mso-wrap-distance-right:9pt;mso-wrap-distance-bottom:0;mso-position-horizontal:absolute;mso-position-horizontal-relative:text;mso-position-vertical:absolute;mso-position-vertical-relative:text;mso-width-percent:0;mso-height-percent:0;mso-width-relative:margin;mso-height-relative:margin" o:gfxdata="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" adj="21701" strokecolor="black [3040]" strokeweight="1.5pt">
                       <v:stroke endarrow="block"/>
                     </v:shape>
                   </w:pict>
@@ -29452,7 +29498,7 @@
                 </mc:Choice>
                 <mc:Fallback>
                   <w:pict>
-                    <v:shape w14:anchorId="3E234468" id="Elbow Connector 59" o:spid="_x0000_s1026" type="#_x0000_t34" style="position:absolute;margin-left:114pt;margin-top:149.95pt;width:143.2pt;height:21.75pt;rotation:180;flip:y;z-index:251718656;visibility:visible;mso-wrap-style:square;mso-width-percent:0;mso-height-percent:0;mso-wrap-distance-left:9pt;mso-wrap-distance-top:0;mso-wrap-distance-right:9pt;mso-wrap-distance-bottom:0;mso-position-horizontal:absolute;mso-position-horizontal-relative:text;mso-position-vertical:absolute;mso-position-vertical-relative:text;mso-width-percent:0;mso-height-percent:0;mso-width-relative:margin;mso-height-relative:margin" o:gfxdata="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" adj="21547" strokecolor="black [3040]" strokeweight="1.5pt">
+                    <v:shape w14:anchorId="24E39775" id="Elbow Connector 59" o:spid="_x0000_s1026" type="#_x0000_t34" style="position:absolute;margin-left:114pt;margin-top:149.95pt;width:143.2pt;height:21.75pt;rotation:180;flip:y;z-index:251718656;visibility:visible;mso-wrap-style:square;mso-width-percent:0;mso-height-percent:0;mso-wrap-distance-left:9pt;mso-wrap-distance-top:0;mso-wrap-distance-right:9pt;mso-wrap-distance-bottom:0;mso-position-horizontal:absolute;mso-position-horizontal-relative:text;mso-position-vertical:absolute;mso-position-vertical-relative:text;mso-width-percent:0;mso-height-percent:0;mso-width-relative:margin;mso-height-relative:margin" o:gfxdata="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" adj="21547" strokecolor="black [3040]" strokeweight="1.5pt">
                       <v:stroke endarrow="block"/>
                     </v:shape>
                   </w:pict>
@@ -29528,7 +29574,7 @@
                 </mc:Choice>
                 <mc:Fallback>
                   <w:pict>
-                    <v:shape w14:anchorId="29370918" id="Elbow Connector 60" o:spid="_x0000_s1026" type="#_x0000_t34" style="position:absolute;margin-left:116.25pt;margin-top:63pt;width:152.25pt;height:21.75pt;rotation:180;flip:y;z-index:251717632;visibility:visible;mso-wrap-style:square;mso-width-percent:0;mso-height-percent:0;mso-wrap-distance-left:9pt;mso-wrap-distance-top:0;mso-wrap-distance-right:9pt;mso-wrap-distance-bottom:0;mso-position-horizontal:absolute;mso-position-horizontal-relative:text;mso-position-vertical:absolute;mso-position-vertical-relative:text;mso-width-percent:0;mso-height-percent:0;mso-width-relative:margin;mso-height-relative:margin" o:gfxdata="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" adj="21547" strokecolor="black [3040]" strokeweight="1.5pt">
+                    <v:shape w14:anchorId="1321F2D4" id="Elbow Connector 60" o:spid="_x0000_s1026" type="#_x0000_t34" style="position:absolute;margin-left:116.25pt;margin-top:63pt;width:152.25pt;height:21.75pt;rotation:180;flip:y;z-index:251717632;visibility:visible;mso-wrap-style:square;mso-width-percent:0;mso-height-percent:0;mso-wrap-distance-left:9pt;mso-wrap-distance-top:0;mso-wrap-distance-right:9pt;mso-wrap-distance-bottom:0;mso-position-horizontal:absolute;mso-position-horizontal-relative:text;mso-position-vertical:absolute;mso-position-vertical-relative:text;mso-width-percent:0;mso-height-percent:0;mso-width-relative:margin;mso-height-relative:margin" o:gfxdata="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" adj="21547" strokecolor="black [3040]" strokeweight="1.5pt">
                       <v:stroke endarrow="block"/>
                     </v:shape>
                   </w:pict>
@@ -29605,7 +29651,7 @@
                 </mc:Choice>
                 <mc:Fallback>
                   <w:pict>
-                    <v:shape w14:anchorId="5CBA2699" id="Flowchart: Connector 71" o:spid="_x0000_s1026" type="#_x0000_t120" style="position:absolute;margin-left:110.25pt;margin-top:12.65pt;width:14.25pt;height:14.25pt;z-index:251704320;visibility:visible;mso-wrap-style:square;mso-height-percent:0;mso-wrap-distance-left:9pt;mso-wrap-distance-top:0;mso-wrap-distance-right:9pt;mso-wrap-distance-bottom:0;mso-position-horizontal:absolute;mso-position-horizontal-relative:text;mso-position-vertical:absolute;mso-position-vertical-relative:text;mso-height-percent:0;mso-height-relative:margin;v-text-anchor:middle" o:gfxdata="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" fillcolor="white [3201]" strokecolor="black [3213]" strokeweight="2pt"/>
+                    <v:shape w14:anchorId="53CE6EF2" id="Flowchart: Connector 71" o:spid="_x0000_s1026" type="#_x0000_t120" style="position:absolute;margin-left:110.25pt;margin-top:12.65pt;width:14.25pt;height:14.25pt;z-index:251704320;visibility:visible;mso-wrap-style:square;mso-height-percent:0;mso-wrap-distance-left:9pt;mso-wrap-distance-top:0;mso-wrap-distance-right:9pt;mso-wrap-distance-bottom:0;mso-position-horizontal:absolute;mso-position-horizontal-relative:text;mso-position-vertical:absolute;mso-position-vertical-relative:text;mso-height-percent:0;mso-height-relative:margin;v-text-anchor:middle" o:gfxdata="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" fillcolor="white [3201]" strokecolor="black [3213]" strokeweight="2pt"/>
                   </w:pict>
                 </mc:Fallback>
               </mc:AlternateContent>
@@ -29893,7 +29939,7 @@
                 </mc:Choice>
                 <mc:Fallback>
                   <w:pict>
-                    <v:shape w14:anchorId="2029115F" id="Elbow Connector 101" o:spid="_x0000_s1026" type="#_x0000_t34" style="position:absolute;margin-left:128.8pt;margin-top:552.75pt;width:54.75pt;height:30.75pt;rotation:180;flip:y;z-index:251729920;visibility:visible;mso-wrap-style:square;mso-width-percent:0;mso-height-percent:0;mso-wrap-distance-left:9pt;mso-wrap-distance-top:0;mso-wrap-distance-right:9pt;mso-wrap-distance-bottom:0;mso-position-horizontal:absolute;mso-position-horizontal-relative:text;mso-position-vertical:absolute;mso-position-vertical-relative:text;mso-width-percent:0;mso-height-percent:0;mso-width-relative:margin;mso-height-relative:margin" o:gfxdata="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" adj="-444" strokecolor="black [3040]" strokeweight="1.5pt">
+                    <v:shape w14:anchorId="12F5D931" id="Elbow Connector 101" o:spid="_x0000_s1026" type="#_x0000_t34" style="position:absolute;margin-left:128.8pt;margin-top:552.75pt;width:54.75pt;height:30.75pt;rotation:180;flip:y;z-index:251729920;visibility:visible;mso-wrap-style:square;mso-width-percent:0;mso-height-percent:0;mso-wrap-distance-left:9pt;mso-wrap-distance-top:0;mso-wrap-distance-right:9pt;mso-wrap-distance-bottom:0;mso-position-horizontal:absolute;mso-position-horizontal-relative:text;mso-position-vertical:absolute;mso-position-vertical-relative:text;mso-width-percent:0;mso-height-percent:0;mso-width-relative:margin;mso-height-relative:margin" o:gfxdata="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" adj="-444" strokecolor="black [3040]" strokeweight="1.5pt">
                       <v:stroke endarrow="block"/>
                     </v:shape>
                   </w:pict>
@@ -29969,7 +30015,7 @@
                 </mc:Choice>
                 <mc:Fallback>
                   <w:pict>
-                    <v:shape w14:anchorId="3B38137F" id="Elbow Connector 100" o:spid="_x0000_s1026" type="#_x0000_t34" style="position:absolute;margin-left:59.8pt;margin-top:552.75pt;width:49.5pt;height:30.75pt;z-index:251728896;visibility:visible;mso-wrap-style:square;mso-width-percent:0;mso-height-percent:0;mso-wrap-distance-left:9pt;mso-wrap-distance-top:0;mso-wrap-distance-right:9pt;mso-wrap-distance-bottom:0;mso-position-horizontal:absolute;mso-position-horizontal-relative:text;mso-position-vertical:absolute;mso-position-vertical-relative:text;mso-width-percent:0;mso-height-percent:0;mso-width-relative:margin;mso-height-relative:margin" o:gfxdata="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" adj="-327" strokecolor="black [3040]" strokeweight="1.5pt">
+                    <v:shape w14:anchorId="2F50B8E7" id="Elbow Connector 100" o:spid="_x0000_s1026" type="#_x0000_t34" style="position:absolute;margin-left:59.8pt;margin-top:552.75pt;width:49.5pt;height:30.75pt;z-index:251728896;visibility:visible;mso-wrap-style:square;mso-width-percent:0;mso-height-percent:0;mso-wrap-distance-left:9pt;mso-wrap-distance-top:0;mso-wrap-distance-right:9pt;mso-wrap-distance-bottom:0;mso-position-horizontal:absolute;mso-position-horizontal-relative:text;mso-position-vertical:absolute;mso-position-vertical-relative:text;mso-width-percent:0;mso-height-percent:0;mso-width-relative:margin;mso-height-relative:margin" o:gfxdata="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" adj="-327" strokecolor="black [3040]" strokeweight="1.5pt">
                       <v:stroke endarrow="block"/>
                     </v:shape>
                   </w:pict>
@@ -30043,7 +30089,7 @@
                 </mc:Choice>
                 <mc:Fallback>
                   <w:pict>
-                    <v:shapetype w14:anchorId="52BEE3D8" id="_x0000_t4" coordsize="21600,21600" o:spt="4" path="m10800,l,10800,10800,21600,21600,10800xe">
+                    <v:shapetype w14:anchorId="1B760013" id="_x0000_t4" coordsize="21600,21600" o:spt="4" path="m10800,l,10800,10800,21600,21600,10800xe">
                       <v:stroke joinstyle="miter"/>
                       <v:path gradientshapeok="t" o:connecttype="rect" textboxrect="5400,5400,16200,16200"/>
                     </v:shapetype>
@@ -30121,7 +30167,7 @@
                 </mc:Choice>
                 <mc:Fallback>
                   <w:pict>
-                    <v:shape w14:anchorId="3B6A8F1C" id="Elbow Connector 99" o:spid="_x0000_s1026" type="#_x0000_t34" style="position:absolute;margin-left:31.3pt;margin-top:449.25pt;width:70.5pt;height:16.5pt;rotation:90;z-index:251727872;visibility:visible;mso-wrap-style:square;mso-width-percent:0;mso-height-percent:0;mso-wrap-distance-left:9pt;mso-wrap-distance-top:0;mso-wrap-distance-right:9pt;mso-wrap-distance-bottom:0;mso-position-horizontal:absolute;mso-position-horizontal-relative:text;mso-position-vertical:absolute;mso-position-vertical-relative:text;mso-width-percent:0;mso-height-percent:0;mso-width-relative:margin;mso-height-relative:margin" o:gfxdata="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" adj="0" strokecolor="black [3040]" strokeweight="1.5pt">
+                    <v:shape w14:anchorId="06F5C81D" id="Elbow Connector 99" o:spid="_x0000_s1026" type="#_x0000_t34" style="position:absolute;margin-left:31.3pt;margin-top:449.25pt;width:70.5pt;height:16.5pt;rotation:90;z-index:251727872;visibility:visible;mso-wrap-style:square;mso-width-percent:0;mso-height-percent:0;mso-wrap-distance-left:9pt;mso-wrap-distance-top:0;mso-wrap-distance-right:9pt;mso-wrap-distance-bottom:0;mso-position-horizontal:absolute;mso-position-horizontal-relative:text;mso-position-vertical:absolute;mso-position-vertical-relative:text;mso-width-percent:0;mso-height-percent:0;mso-width-relative:margin;mso-height-relative:margin" o:gfxdata="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" adj="0" strokecolor="black [3040]" strokeweight="1.5pt">
                       <v:stroke endarrow="block"/>
                     </v:shape>
                   </w:pict>
@@ -30197,7 +30243,7 @@
                 </mc:Choice>
                 <mc:Fallback>
                   <w:pict>
-                    <v:shape w14:anchorId="417A9B85" id="Elbow Connector 98" o:spid="_x0000_s1026" type="#_x0000_t34" style="position:absolute;margin-left:135.55pt;margin-top:444.75pt;width:70.5pt;height:25.5pt;rotation:90;flip:x;z-index:251726848;visibility:visible;mso-wrap-style:square;mso-width-percent:0;mso-height-percent:0;mso-wrap-distance-left:9pt;mso-wrap-distance-top:0;mso-wrap-distance-right:9pt;mso-wrap-distance-bottom:0;mso-position-horizontal:absolute;mso-position-horizontal-relative:text;mso-position-vertical:absolute;mso-position-vertical-relative:text;mso-width-percent:0;mso-height-percent:0;mso-width-relative:margin;mso-height-relative:margin" o:gfxdata="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" adj="-230" strokecolor="black [3040]" strokeweight="1.5pt">
+                    <v:shape w14:anchorId="70F179D1" id="Elbow Connector 98" o:spid="_x0000_s1026" type="#_x0000_t34" style="position:absolute;margin-left:135.55pt;margin-top:444.75pt;width:70.5pt;height:25.5pt;rotation:90;flip:x;z-index:251726848;visibility:visible;mso-wrap-style:square;mso-width-percent:0;mso-height-percent:0;mso-wrap-distance-left:9pt;mso-wrap-distance-top:0;mso-wrap-distance-right:9pt;mso-wrap-distance-bottom:0;mso-position-horizontal:absolute;mso-position-horizontal-relative:text;mso-position-vertical:absolute;mso-position-vertical-relative:text;mso-width-percent:0;mso-height-percent:0;mso-width-relative:margin;mso-height-relative:margin" o:gfxdata="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" adj="-230" strokecolor="black [3040]" strokeweight="1.5pt">
                       <v:stroke endarrow="block"/>
                     </v:shape>
                   </w:pict>
@@ -30264,7 +30310,10 @@
                                     <w:jc w:val="center"/>
                                   </w:pPr>
                                   <w:r>
-                                    <w:t>Sistem menyimpan  data warga  di sistem informasi RW</w:t>
+                                    <w:t xml:space="preserve">Sistem </w:t>
+                                  </w:r>
+                                  <w:r>
+                                    <w:t>menyimpan  data warga  di sistem informasi RW</w:t>
                                   </w:r>
                                 </w:p>
                               </w:txbxContent>
@@ -30297,7 +30346,10 @@
                               <w:jc w:val="center"/>
                             </w:pPr>
                             <w:r>
-                              <w:t>Sistem menyimpan  data warga  di sistem informasi RW</w:t>
+                              <w:t xml:space="preserve">Sistem </w:t>
+                            </w:r>
+                            <w:r>
+                              <w:t>menyimpan  data warga  di sistem informasi RW</w:t>
                             </w:r>
                           </w:p>
                         </w:txbxContent>
@@ -30367,7 +30419,10 @@
                                     <w:jc w:val="center"/>
                                   </w:pPr>
                                   <w:r>
-                                    <w:t>Sistem menghapus  data warga yang di tampung</w:t>
+                                    <w:t xml:space="preserve">Sistem </w:t>
+                                  </w:r>
+                                  <w:r>
+                                    <w:t>menghapus  data warga yang di tampung</w:t>
                                   </w:r>
                                 </w:p>
                               </w:txbxContent>
@@ -30400,7 +30455,10 @@
                               <w:jc w:val="center"/>
                             </w:pPr>
                             <w:r>
-                              <w:t>Sistem menghapus  data warga yang di tampung</w:t>
+                              <w:t xml:space="preserve">Sistem </w:t>
+                            </w:r>
+                            <w:r>
+                              <w:t>menghapus  data warga yang di tampung</w:t>
                             </w:r>
                           </w:p>
                         </w:txbxContent>
@@ -30477,7 +30535,7 @@
                 </mc:Choice>
                 <mc:Fallback>
                   <w:pict>
-                    <v:shape w14:anchorId="3FA0C6B7" id="Flowchart: Summing Junction 74" o:spid="_x0000_s1026" type="#_x0000_t123" style="position:absolute;margin-left:109.45pt;margin-top:574.45pt;width:19.5pt;height:18pt;z-index:251705344;visibility:visible;mso-wrap-style:square;mso-wrap-distance-left:9pt;mso-wrap-distance-top:0;mso-wrap-distance-right:9pt;mso-wrap-distance-bottom:0;mso-position-horizontal:absolute;mso-position-horizontal-relative:text;mso-position-vertical:absolute;mso-position-vertical-relative:text;v-text-anchor:middle" o:gfxdata="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" fillcolor="white [3201]" strokecolor="black [3213]" strokeweight="2pt"/>
+                    <v:shape w14:anchorId="5366BEE3" id="Flowchart: Summing Junction 74" o:spid="_x0000_s1026" type="#_x0000_t123" style="position:absolute;margin-left:109.45pt;margin-top:574.45pt;width:19.5pt;height:18pt;z-index:251705344;visibility:visible;mso-wrap-style:square;mso-wrap-distance-left:9pt;mso-wrap-distance-top:0;mso-wrap-distance-right:9pt;mso-wrap-distance-bottom:0;mso-position-horizontal:absolute;mso-position-horizontal-relative:text;mso-position-vertical:absolute;mso-position-vertical-relative:text;v-text-anchor:middle" o:gfxdata="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" fillcolor="white [3201]" strokecolor="black [3213]" strokeweight="2pt"/>
                   </w:pict>
                 </mc:Fallback>
               </mc:AlternateContent>
@@ -33598,7 +33656,7 @@
                 </mc:Choice>
                 <mc:Fallback>
                   <w:pict>
-                    <v:shape w14:anchorId="2BBA996E" id="Elbow Connector 72" o:spid="_x0000_s1026" type="#_x0000_t34" style="position:absolute;margin-left:194.25pt;margin-top:372pt;width:170.25pt;height:28.5pt;z-index:251753472;visibility:visible;mso-wrap-style:square;mso-width-percent:0;mso-height-percent:0;mso-wrap-distance-left:9pt;mso-wrap-distance-top:0;mso-wrap-distance-right:9pt;mso-wrap-distance-bottom:0;mso-position-horizontal:absolute;mso-position-horizontal-relative:text;mso-position-vertical:absolute;mso-position-vertical-relative:text;mso-width-percent:0;mso-height-percent:0;mso-width-relative:margin;mso-height-relative:margin" o:gfxdata="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" adj="21552" strokecolor="black [3040]" strokeweight="1.5pt">
+                    <v:shape w14:anchorId="7FA167EE" id="Elbow Connector 72" o:spid="_x0000_s1026" type="#_x0000_t34" style="position:absolute;margin-left:194.25pt;margin-top:372pt;width:170.25pt;height:28.5pt;z-index:251753472;visibility:visible;mso-wrap-style:square;mso-width-percent:0;mso-height-percent:0;mso-wrap-distance-left:9pt;mso-wrap-distance-top:0;mso-wrap-distance-right:9pt;mso-wrap-distance-bottom:0;mso-position-horizontal:absolute;mso-position-horizontal-relative:text;mso-position-vertical:absolute;mso-position-vertical-relative:text;mso-width-percent:0;mso-height-percent:0;mso-width-relative:margin;mso-height-relative:margin" o:gfxdata="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" adj="21552" strokecolor="black [3040]" strokeweight="1.5pt">
                       <v:stroke endarrow="block"/>
                     </v:shape>
                   </w:pict>
@@ -33674,7 +33732,7 @@
                 </mc:Choice>
                 <mc:Fallback>
                   <w:pict>
-                    <v:shape w14:anchorId="544B5B23" id="Elbow Connector 73" o:spid="_x0000_s1026" type="#_x0000_t34" style="position:absolute;margin-left:194.25pt;margin-top:278.25pt;width:170.25pt;height:28.5pt;z-index:251752448;visibility:visible;mso-wrap-style:square;mso-width-percent:0;mso-height-percent:0;mso-wrap-distance-left:9pt;mso-wrap-distance-top:0;mso-wrap-distance-right:9pt;mso-wrap-distance-bottom:0;mso-position-horizontal:absolute;mso-position-horizontal-relative:text;mso-position-vertical:absolute;mso-position-vertical-relative:text;mso-width-percent:0;mso-height-percent:0;mso-width-relative:margin;mso-height-relative:margin" o:gfxdata="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" adj="21552" strokecolor="black [3040]" strokeweight="1.5pt">
+                    <v:shape w14:anchorId="73E7F0C5" id="Elbow Connector 73" o:spid="_x0000_s1026" type="#_x0000_t34" style="position:absolute;margin-left:194.25pt;margin-top:278.25pt;width:170.25pt;height:28.5pt;z-index:251752448;visibility:visible;mso-wrap-style:square;mso-width-percent:0;mso-height-percent:0;mso-wrap-distance-left:9pt;mso-wrap-distance-top:0;mso-wrap-distance-right:9pt;mso-wrap-distance-bottom:0;mso-position-horizontal:absolute;mso-position-horizontal-relative:text;mso-position-vertical:absolute;mso-position-vertical-relative:text;mso-width-percent:0;mso-height-percent:0;mso-width-relative:margin;mso-height-relative:margin" o:gfxdata="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" adj="21552" strokecolor="black [3040]" strokeweight="1.5pt">
                       <v:stroke endarrow="block"/>
                     </v:shape>
                   </w:pict>
@@ -33750,7 +33808,7 @@
                 </mc:Choice>
                 <mc:Fallback>
                   <w:pict>
-                    <v:shape w14:anchorId="4CCCEC8B" id="Elbow Connector 74" o:spid="_x0000_s1026" type="#_x0000_t34" style="position:absolute;margin-left:207.75pt;margin-top:183pt;width:156.75pt;height:22.5pt;z-index:251747328;visibility:visible;mso-wrap-style:square;mso-width-percent:0;mso-height-percent:0;mso-wrap-distance-left:9pt;mso-wrap-distance-top:0;mso-wrap-distance-right:9pt;mso-wrap-distance-bottom:0;mso-position-horizontal:absolute;mso-position-horizontal-relative:text;mso-position-vertical:absolute;mso-position-vertical-relative:text;mso-width-percent:0;mso-height-percent:0;mso-width-relative:margin;mso-height-relative:margin" o:gfxdata="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" adj="21548" strokecolor="black [3040]" strokeweight="1.5pt">
+                    <v:shape w14:anchorId="61492B0F" id="Elbow Connector 74" o:spid="_x0000_s1026" type="#_x0000_t34" style="position:absolute;margin-left:207.75pt;margin-top:183pt;width:156.75pt;height:22.5pt;z-index:251747328;visibility:visible;mso-wrap-style:square;mso-width-percent:0;mso-height-percent:0;mso-wrap-distance-left:9pt;mso-wrap-distance-top:0;mso-wrap-distance-right:9pt;mso-wrap-distance-bottom:0;mso-position-horizontal:absolute;mso-position-horizontal-relative:text;mso-position-vertical:absolute;mso-position-vertical-relative:text;mso-width-percent:0;mso-height-percent:0;mso-width-relative:margin;mso-height-relative:margin" o:gfxdata="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" adj="21548" strokecolor="black [3040]" strokeweight="1.5pt">
                       <v:stroke endarrow="block"/>
                     </v:shape>
                   </w:pict>
@@ -33823,7 +33881,7 @@
                 </mc:Choice>
                 <mc:Fallback>
                   <w:pict>
-                    <v:shape w14:anchorId="0663935C" id="Elbow Connector 75" o:spid="_x0000_s1026" type="#_x0000_t34" style="position:absolute;margin-left:181.5pt;margin-top:99.75pt;width:183pt;height:27.75pt;z-index:251746304;visibility:visible;mso-wrap-style:square;mso-width-percent:0;mso-wrap-distance-left:9pt;mso-wrap-distance-top:0;mso-wrap-distance-right:9pt;mso-wrap-distance-bottom:0;mso-position-horizontal:absolute;mso-position-horizontal-relative:text;mso-position-vertical:absolute;mso-position-vertical-relative:text;mso-width-percent:0;mso-width-relative:margin" o:gfxdata="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" adj="21600" strokecolor="black [3040]" strokeweight="1.5pt">
+                    <v:shape w14:anchorId="66020339" id="Elbow Connector 75" o:spid="_x0000_s1026" type="#_x0000_t34" style="position:absolute;margin-left:181.5pt;margin-top:99.75pt;width:183pt;height:27.75pt;z-index:251746304;visibility:visible;mso-wrap-style:square;mso-width-percent:0;mso-wrap-distance-left:9pt;mso-wrap-distance-top:0;mso-wrap-distance-right:9pt;mso-wrap-distance-bottom:0;mso-position-horizontal:absolute;mso-position-horizontal-relative:text;mso-position-vertical:absolute;mso-position-vertical-relative:text;mso-width-percent:0;mso-width-relative:margin" o:gfxdata="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" adj="21600" strokecolor="black [3040]" strokeweight="1.5pt">
                       <v:stroke endarrow="block"/>
                     </v:shape>
                   </w:pict>
@@ -33896,7 +33954,7 @@
                 </mc:Choice>
                 <mc:Fallback>
                   <w:pict>
-                    <v:shape w14:anchorId="652A577D" id="Elbow Connector 77" o:spid="_x0000_s1026" type="#_x0000_t34" style="position:absolute;margin-left:124.5pt;margin-top:20.25pt;width:240pt;height:27.75pt;z-index:251745280;visibility:visible;mso-wrap-style:square;mso-width-percent:0;mso-wrap-distance-left:9pt;mso-wrap-distance-top:0;mso-wrap-distance-right:9pt;mso-wrap-distance-bottom:0;mso-position-horizontal:absolute;mso-position-horizontal-relative:text;mso-position-vertical:absolute;mso-position-vertical-relative:text;mso-width-percent:0;mso-width-relative:margin" o:gfxdata="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" adj="21533" strokecolor="black [3040]" strokeweight="1.5pt">
+                    <v:shape w14:anchorId="2F2B268A" id="Elbow Connector 77" o:spid="_x0000_s1026" type="#_x0000_t34" style="position:absolute;margin-left:124.5pt;margin-top:20.25pt;width:240pt;height:27.75pt;z-index:251745280;visibility:visible;mso-wrap-style:square;mso-width-percent:0;mso-wrap-distance-left:9pt;mso-wrap-distance-top:0;mso-wrap-distance-right:9pt;mso-wrap-distance-bottom:0;mso-position-horizontal:absolute;mso-position-horizontal-relative:text;mso-position-vertical:absolute;mso-position-vertical-relative:text;mso-width-percent:0;mso-width-relative:margin" o:gfxdata="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" adj="21533" strokecolor="black [3040]" strokeweight="1.5pt">
                       <v:stroke endarrow="block"/>
                     </v:shape>
                   </w:pict>
@@ -33972,7 +34030,7 @@
                 </mc:Choice>
                 <mc:Fallback>
                   <w:pict>
-                    <v:shape w14:anchorId="48FBDA34" id="Elbow Connector 78" o:spid="_x0000_s1026" type="#_x0000_t34" style="position:absolute;margin-left:110.25pt;margin-top:336.7pt;width:174.7pt;height:21.75pt;rotation:180;flip:y;z-index:251751424;visibility:visible;mso-wrap-style:square;mso-width-percent:0;mso-height-percent:0;mso-wrap-distance-left:9pt;mso-wrap-distance-top:0;mso-wrap-distance-right:9pt;mso-wrap-distance-bottom:0;mso-position-horizontal:absolute;mso-position-horizontal-relative:text;mso-position-vertical:absolute;mso-position-vertical-relative:text;mso-width-percent:0;mso-height-percent:0;mso-width-relative:margin;mso-height-relative:margin" o:gfxdata="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" adj="21742" strokecolor="black [3040]" strokeweight="1.5pt">
+                    <v:shape w14:anchorId="694A329E" id="Elbow Connector 78" o:spid="_x0000_s1026" type="#_x0000_t34" style="position:absolute;margin-left:110.25pt;margin-top:336.7pt;width:174.7pt;height:21.75pt;rotation:180;flip:y;z-index:251751424;visibility:visible;mso-wrap-style:square;mso-width-percent:0;mso-height-percent:0;mso-wrap-distance-left:9pt;mso-wrap-distance-top:0;mso-wrap-distance-right:9pt;mso-wrap-distance-bottom:0;mso-position-horizontal:absolute;mso-position-horizontal-relative:text;mso-position-vertical:absolute;mso-position-vertical-relative:text;mso-width-percent:0;mso-height-percent:0;mso-width-relative:margin;mso-height-relative:margin" o:gfxdata="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" adj="21742" strokecolor="black [3040]" strokeweight="1.5pt">
                       <v:stroke endarrow="block"/>
                     </v:shape>
                   </w:pict>
@@ -34048,7 +34106,7 @@
                 </mc:Choice>
                 <mc:Fallback>
                   <w:pict>
-                    <v:shape w14:anchorId="2CBCB644" id="Elbow Connector 79" o:spid="_x0000_s1026" type="#_x0000_t34" style="position:absolute;margin-left:114pt;margin-top:233.95pt;width:166.45pt;height:21.75pt;rotation:180;flip:y;z-index:251750400;visibility:visible;mso-wrap-style:square;mso-width-percent:0;mso-height-percent:0;mso-wrap-distance-left:9pt;mso-wrap-distance-top:0;mso-wrap-distance-right:9pt;mso-wrap-distance-bottom:0;mso-position-horizontal:absolute;mso-position-horizontal-relative:text;mso-position-vertical:absolute;mso-position-vertical-relative:text;mso-width-percent:0;mso-height-percent:0;mso-width-relative:margin;mso-height-relative:margin" o:gfxdata="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" adj="21701" strokecolor="black [3040]" strokeweight="1.5pt">
+                    <v:shape w14:anchorId="68B43D47" id="Elbow Connector 79" o:spid="_x0000_s1026" type="#_x0000_t34" style="position:absolute;margin-left:114pt;margin-top:233.95pt;width:166.45pt;height:21.75pt;rotation:180;flip:y;z-index:251750400;visibility:visible;mso-wrap-style:square;mso-width-percent:0;mso-height-percent:0;mso-wrap-distance-left:9pt;mso-wrap-distance-top:0;mso-wrap-distance-right:9pt;mso-wrap-distance-bottom:0;mso-position-horizontal:absolute;mso-position-horizontal-relative:text;mso-position-vertical:absolute;mso-position-vertical-relative:text;mso-width-percent:0;mso-height-percent:0;mso-width-relative:margin;mso-height-relative:margin" o:gfxdata="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" adj="21701" strokecolor="black [3040]" strokeweight="1.5pt">
                       <v:stroke endarrow="block"/>
                     </v:shape>
                   </w:pict>
@@ -34124,7 +34182,7 @@
                 </mc:Choice>
                 <mc:Fallback>
                   <w:pict>
-                    <v:shape w14:anchorId="6A251493" id="Elbow Connector 80" o:spid="_x0000_s1026" type="#_x0000_t34" style="position:absolute;margin-left:114pt;margin-top:149.95pt;width:143.2pt;height:21.75pt;rotation:180;flip:y;z-index:251749376;visibility:visible;mso-wrap-style:square;mso-width-percent:0;mso-height-percent:0;mso-wrap-distance-left:9pt;mso-wrap-distance-top:0;mso-wrap-distance-right:9pt;mso-wrap-distance-bottom:0;mso-position-horizontal:absolute;mso-position-horizontal-relative:text;mso-position-vertical:absolute;mso-position-vertical-relative:text;mso-width-percent:0;mso-height-percent:0;mso-width-relative:margin;mso-height-relative:margin" o:gfxdata="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" adj="21547" strokecolor="black [3040]" strokeweight="1.5pt">
+                    <v:shape w14:anchorId="42858680" id="Elbow Connector 80" o:spid="_x0000_s1026" type="#_x0000_t34" style="position:absolute;margin-left:114pt;margin-top:149.95pt;width:143.2pt;height:21.75pt;rotation:180;flip:y;z-index:251749376;visibility:visible;mso-wrap-style:square;mso-width-percent:0;mso-height-percent:0;mso-wrap-distance-left:9pt;mso-wrap-distance-top:0;mso-wrap-distance-right:9pt;mso-wrap-distance-bottom:0;mso-position-horizontal:absolute;mso-position-horizontal-relative:text;mso-position-vertical:absolute;mso-position-vertical-relative:text;mso-width-percent:0;mso-height-percent:0;mso-width-relative:margin;mso-height-relative:margin" o:gfxdata="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" adj="21547" strokecolor="black [3040]" strokeweight="1.5pt">
                       <v:stroke endarrow="block"/>
                     </v:shape>
                   </w:pict>
@@ -34200,7 +34258,7 @@
                 </mc:Choice>
                 <mc:Fallback>
                   <w:pict>
-                    <v:shape w14:anchorId="182E6930" id="Elbow Connector 81" o:spid="_x0000_s1026" type="#_x0000_t34" style="position:absolute;margin-left:116.25pt;margin-top:63pt;width:152.25pt;height:21.75pt;rotation:180;flip:y;z-index:251748352;visibility:visible;mso-wrap-style:square;mso-width-percent:0;mso-height-percent:0;mso-wrap-distance-left:9pt;mso-wrap-distance-top:0;mso-wrap-distance-right:9pt;mso-wrap-distance-bottom:0;mso-position-horizontal:absolute;mso-position-horizontal-relative:text;mso-position-vertical:absolute;mso-position-vertical-relative:text;mso-width-percent:0;mso-height-percent:0;mso-width-relative:margin;mso-height-relative:margin" o:gfxdata="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" adj="21547" strokecolor="black [3040]" strokeweight="1.5pt">
+                    <v:shape w14:anchorId="288D95C7" id="Elbow Connector 81" o:spid="_x0000_s1026" type="#_x0000_t34" style="position:absolute;margin-left:116.25pt;margin-top:63pt;width:152.25pt;height:21.75pt;rotation:180;flip:y;z-index:251748352;visibility:visible;mso-wrap-style:square;mso-width-percent:0;mso-height-percent:0;mso-wrap-distance-left:9pt;mso-wrap-distance-top:0;mso-wrap-distance-right:9pt;mso-wrap-distance-bottom:0;mso-position-horizontal:absolute;mso-position-horizontal-relative:text;mso-position-vertical:absolute;mso-position-vertical-relative:text;mso-width-percent:0;mso-height-percent:0;mso-width-relative:margin;mso-height-relative:margin" o:gfxdata="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" adj="21547" strokecolor="black [3040]" strokeweight="1.5pt">
                       <v:stroke endarrow="block"/>
                     </v:shape>
                   </w:pict>
@@ -34277,7 +34335,7 @@
                 </mc:Choice>
                 <mc:Fallback>
                   <w:pict>
-                    <v:shape w14:anchorId="2FDF56C5" id="Flowchart: Connector 93" o:spid="_x0000_s1026" type="#_x0000_t120" style="position:absolute;margin-left:110.25pt;margin-top:12.65pt;width:14.25pt;height:14.25pt;z-index:251734016;visibility:visible;mso-wrap-style:square;mso-height-percent:0;mso-wrap-distance-left:9pt;mso-wrap-distance-top:0;mso-wrap-distance-right:9pt;mso-wrap-distance-bottom:0;mso-position-horizontal:absolute;mso-position-horizontal-relative:text;mso-position-vertical:absolute;mso-position-vertical-relative:text;mso-height-percent:0;mso-height-relative:margin;v-text-anchor:middle" o:gfxdata="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" fillcolor="white [3201]" strokecolor="black [3213]" strokeweight="2pt"/>
+                    <v:shape w14:anchorId="0AC81107" id="Flowchart: Connector 93" o:spid="_x0000_s1026" type="#_x0000_t120" style="position:absolute;margin-left:110.25pt;margin-top:12.65pt;width:14.25pt;height:14.25pt;z-index:251734016;visibility:visible;mso-wrap-style:square;mso-height-percent:0;mso-wrap-distance-left:9pt;mso-wrap-distance-top:0;mso-wrap-distance-right:9pt;mso-wrap-distance-bottom:0;mso-position-horizontal:absolute;mso-position-horizontal-relative:text;mso-position-vertical:absolute;mso-position-vertical-relative:text;mso-height-percent:0;mso-height-relative:margin;v-text-anchor:middle" o:gfxdata="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" fillcolor="white [3201]" strokecolor="black [3213]" strokeweight="2pt"/>
                   </w:pict>
                 </mc:Fallback>
               </mc:AlternateContent>
@@ -34562,7 +34620,7 @@
                 </mc:Choice>
                 <mc:Fallback>
                   <w:pict>
-                    <v:shape w14:anchorId="6EBB5EEF" id="Straight Arrow Connector 104" o:spid="_x0000_s1026" type="#_x0000_t32" style="position:absolute;margin-left:117.55pt;margin-top:430.5pt;width:0;height:51.75pt;z-index:251754496;visibility:visible;mso-wrap-style:square;mso-height-percent:0;mso-wrap-distance-left:9pt;mso-wrap-distance-top:0;mso-wrap-distance-right:9pt;mso-wrap-distance-bottom:0;mso-position-horizontal:absolute;mso-position-horizontal-relative:text;mso-position-vertical:absolute;mso-position-vertical-relative:text;mso-height-percent:0;mso-height-relative:margin" o:gfxdata="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" strokecolor="black [3040]" strokeweight="1.5pt">
+                    <v:shape w14:anchorId="08BC58A5" id="Straight Arrow Connector 104" o:spid="_x0000_s1026" type="#_x0000_t32" style="position:absolute;margin-left:117.55pt;margin-top:430.5pt;width:0;height:51.75pt;z-index:251754496;visibility:visible;mso-wrap-style:square;mso-height-percent:0;mso-wrap-distance-left:9pt;mso-wrap-distance-top:0;mso-wrap-distance-right:9pt;mso-wrap-distance-bottom:0;mso-position-horizontal:absolute;mso-position-horizontal-relative:text;mso-position-vertical:absolute;mso-position-vertical-relative:text;mso-height-percent:0;mso-height-relative:margin" o:gfxdata="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" strokecolor="black [3040]" strokeweight="1.5pt">
                       <v:stroke endarrow="block"/>
                     </v:shape>
                   </w:pict>
@@ -34629,7 +34687,10 @@
                                     <w:jc w:val="center"/>
                                   </w:pPr>
                                   <w:r>
-                                    <w:t>Sistem menyimpan  data warga</w:t>
+                                    <w:t xml:space="preserve">Sistem </w:t>
+                                  </w:r>
+                                  <w:r>
+                                    <w:t>menyimpan  data warga</w:t>
                                   </w:r>
                                 </w:p>
                               </w:txbxContent>
@@ -34662,7 +34723,10 @@
                               <w:jc w:val="center"/>
                             </w:pPr>
                             <w:r>
-                              <w:t>Sistem menyimpan  data warga</w:t>
+                              <w:t xml:space="preserve">Sistem </w:t>
+                            </w:r>
+                            <w:r>
+                              <w:t>menyimpan  data warga</w:t>
                             </w:r>
                           </w:p>
                         </w:txbxContent>
@@ -34739,7 +34803,7 @@
                 </mc:Choice>
                 <mc:Fallback>
                   <w:pict>
-                    <v:shape w14:anchorId="014F3DDB" id="Flowchart: Summing Junction 106" o:spid="_x0000_s1026" type="#_x0000_t123" style="position:absolute;margin-left:109.45pt;margin-top:482.2pt;width:19.5pt;height:18pt;z-index:251735040;visibility:visible;mso-wrap-style:square;mso-wrap-distance-left:9pt;mso-wrap-distance-top:0;mso-wrap-distance-right:9pt;mso-wrap-distance-bottom:0;mso-position-horizontal:absolute;mso-position-horizontal-relative:text;mso-position-vertical:absolute;mso-position-vertical-relative:text;v-text-anchor:middle" o:gfxdata="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" fillcolor="white [3201]" strokecolor="black [3213]" strokeweight="2pt"/>
+                    <v:shape w14:anchorId="1CC99C6A" id="Flowchart: Summing Junction 106" o:spid="_x0000_s1026" type="#_x0000_t123" style="position:absolute;margin-left:109.45pt;margin-top:482.2pt;width:19.5pt;height:18pt;z-index:251735040;visibility:visible;mso-wrap-style:square;mso-wrap-distance-left:9pt;mso-wrap-distance-top:0;mso-wrap-distance-right:9pt;mso-wrap-distance-bottom:0;mso-position-horizontal:absolute;mso-position-horizontal-relative:text;mso-position-vertical:absolute;mso-position-vertical-relative:text;v-text-anchor:middle" o:gfxdata="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" fillcolor="white [3201]" strokecolor="black [3213]" strokeweight="2pt"/>
                   </w:pict>
                 </mc:Fallback>
               </mc:AlternateContent>
@@ -47045,7 +47109,15 @@
               <w:b/>
               <w:sz w:val="22"/>
             </w:rPr>
-            <w:t>Jurusan Teknik Informatika  ITS</w:t>
+            <w:t xml:space="preserve">Jurusan Teknik </w:t>
+          </w:r>
+          <w:r>
+            <w:rPr>
+              <w:rFonts w:ascii="Arial" w:hAnsi="Arial"/>
+              <w:b/>
+              <w:sz w:val="22"/>
+            </w:rPr>
+            <w:t>Informatika  ITS</w:t>
           </w:r>
         </w:p>
       </w:tc>
@@ -47131,7 +47203,7 @@
               <w:noProof/>
               <w:sz w:val="22"/>
             </w:rPr>
-            <w:t>4</w:t>
+            <w:t>25</w:t>
           </w:r>
           <w:r>
             <w:rPr>
@@ -47291,7 +47363,15 @@
               <w:b/>
               <w:sz w:val="22"/>
             </w:rPr>
-            <w:t>Jurusan Teknik Informatika  ITS</w:t>
+            <w:t xml:space="preserve">Jurusan Teknik </w:t>
+          </w:r>
+          <w:r>
+            <w:rPr>
+              <w:rFonts w:ascii="Arial" w:hAnsi="Arial"/>
+              <w:b/>
+              <w:sz w:val="22"/>
+            </w:rPr>
+            <w:t>Informatika  ITS</w:t>
           </w:r>
         </w:p>
       </w:tc>
@@ -47547,7 +47627,15 @@
               <w:b/>
               <w:sz w:val="22"/>
             </w:rPr>
-            <w:t>Jurusan Teknik Informatika  ITS</w:t>
+            <w:t xml:space="preserve">Jurusan Teknik </w:t>
+          </w:r>
+          <w:r>
+            <w:rPr>
+              <w:rFonts w:ascii="Arial" w:hAnsi="Arial"/>
+              <w:b/>
+              <w:sz w:val="22"/>
+            </w:rPr>
+            <w:t>Informatika  ITS</w:t>
           </w:r>
         </w:p>
       </w:tc>
@@ -50825,7 +50913,7 @@
     <w:lsdException w:name="Table Web 2" w:semiHidden="1" w:unhideWhenUsed="1"/>
     <w:lsdException w:name="Table Web 3" w:semiHidden="1" w:unhideWhenUsed="1"/>
     <w:lsdException w:name="Balloon Text" w:semiHidden="1" w:unhideWhenUsed="1"/>
-    <w:lsdException w:name="Table Grid" w:semiHidden="1" w:uiPriority="59" w:unhideWhenUsed="1"/>
+    <w:lsdException w:name="Table Grid" w:uiPriority="59"/>
     <w:lsdException w:name="Table Theme" w:semiHidden="1" w:unhideWhenUsed="1"/>
     <w:lsdException w:name="Placeholder Text" w:semiHidden="1" w:uiPriority="99"/>
     <w:lsdException w:name="No Spacing" w:uiPriority="1" w:qFormat="1"/>
@@ -52053,7 +52141,7 @@
 </file>
 
 <file path=customXml/itemProps1.xml><?xml version="1.0" encoding="utf-8"?>
-<ds:datastoreItem xmlns:ds="http://schemas.openxmlformats.org/officeDocument/2006/customXml" ds:itemID="{E58AB03F-65B2-4332-AD42-2277E4F9FB6E}">
+<ds:datastoreItem xmlns:ds="http://schemas.openxmlformats.org/officeDocument/2006/customXml" ds:itemID="{611E8AD1-AB3A-4282-BE56-2B3CB505309B}">
   <ds:schemaRefs>
     <ds:schemaRef ds:uri="http://schemas.openxmlformats.org/officeDocument/2006/bibliography"/>
   </ds:schemaRefs>

</xml_diff>